<commit_message>
analyse des résultats partie 1 classif binaire
</commit_message>
<xml_diff>
--- a/texte de rapport.docx
+++ b/texte de rapport.docx
@@ -7,6 +7,9 @@
         <w:pStyle w:val="BodyText"/>
         <w:bidi w:val="0"/>
         <w:jc w:val="start"/>
+        <w:rPr/>
+      </w:pPr>
+      <w:r>
         <w:rPr>
           <w:b/>
           <w:bCs/>
@@ -14,7 +17,8 @@
           <w:sz w:val="28"/>
           <w:szCs w:val="28"/>
         </w:rPr>
-      </w:pPr>
+        <w:t xml:space="preserve">1. </w:t>
+      </w:r>
       <w:r>
         <w:rPr>
           <w:b/>
@@ -676,6 +680,19 @@
           <w:rStyle w:val="Textesource"/>
         </w:rPr>
         <w:t>(CLAIM/REF et CONTEXT)</w:t>
+      </w:r>
+    </w:p>
+    <w:p>
+      <w:pPr>
+        <w:pStyle w:val="BodyText"/>
+        <w:bidi w:val="0"/>
+        <w:jc w:val="start"/>
+        <w:rPr>
+          <w:rStyle w:val="Textesource"/>
+        </w:rPr>
+      </w:pPr>
+      <w:r>
+        <w:rPr/>
       </w:r>
     </w:p>
     <w:tbl>
@@ -761,10 +778,1309 @@
           </w:p>
         </w:tc>
       </w:tr>
+      <w:tr>
+        <w:trPr/>
+        <w:tc>
+          <w:tcPr>
+            <w:tcW w:w="1717" w:type="dxa"/>
+            <w:tcBorders/>
+            <w:vAlign w:val="center"/>
+          </w:tcPr>
+          <w:p>
+            <w:pPr>
+              <w:pStyle w:val="Contenudetableau"/>
+              <w:widowControl w:val="false"/>
+              <w:suppressLineNumbers/>
+              <w:bidi w:val="0"/>
+              <w:jc w:val="start"/>
+              <w:rPr/>
+            </w:pPr>
+            <w:r>
+              <w:rPr/>
+              <w:t>1</w:t>
+            </w:r>
+          </w:p>
+        </w:tc>
+        <w:tc>
+          <w:tcPr>
+            <w:tcW w:w="1132" w:type="dxa"/>
+            <w:tcBorders/>
+            <w:vAlign w:val="center"/>
+          </w:tcPr>
+          <w:p>
+            <w:pPr>
+              <w:pStyle w:val="Contenudetableau"/>
+              <w:widowControl w:val="false"/>
+              <w:suppressLineNumbers/>
+              <w:bidi w:val="0"/>
+              <w:jc w:val="start"/>
+              <w:rPr/>
+            </w:pPr>
+            <w:r>
+              <w:rPr/>
+              <w:t>1</w:t>
+            </w:r>
+          </w:p>
+        </w:tc>
+        <w:tc>
+          <w:tcPr>
+            <w:tcW w:w="1986" w:type="dxa"/>
+            <w:tcBorders/>
+            <w:vAlign w:val="center"/>
+          </w:tcPr>
+          <w:p>
+            <w:pPr>
+              <w:pStyle w:val="Contenudetableau"/>
+              <w:widowControl w:val="false"/>
+              <w:suppressLineNumbers/>
+              <w:bidi w:val="0"/>
+              <w:jc w:val="start"/>
+              <w:rPr/>
+            </w:pPr>
+            <w:r>
+              <w:rPr/>
+              <w:t>218</w:t>
+            </w:r>
+          </w:p>
+        </w:tc>
+      </w:tr>
+      <w:tr>
+        <w:trPr/>
+        <w:tc>
+          <w:tcPr>
+            <w:tcW w:w="1717" w:type="dxa"/>
+            <w:tcBorders/>
+            <w:vAlign w:val="center"/>
+          </w:tcPr>
+          <w:p>
+            <w:pPr>
+              <w:pStyle w:val="Contenudetableau"/>
+              <w:widowControl w:val="false"/>
+              <w:suppressLineNumbers/>
+              <w:bidi w:val="0"/>
+              <w:jc w:val="start"/>
+              <w:rPr/>
+            </w:pPr>
+            <w:r>
+              <w:rPr/>
+              <w:t>1</w:t>
+            </w:r>
+          </w:p>
+        </w:tc>
+        <w:tc>
+          <w:tcPr>
+            <w:tcW w:w="1132" w:type="dxa"/>
+            <w:tcBorders/>
+            <w:vAlign w:val="center"/>
+          </w:tcPr>
+          <w:p>
+            <w:pPr>
+              <w:pStyle w:val="Contenudetableau"/>
+              <w:widowControl w:val="false"/>
+              <w:suppressLineNumbers/>
+              <w:bidi w:val="0"/>
+              <w:jc w:val="start"/>
+              <w:rPr/>
+            </w:pPr>
+            <w:r>
+              <w:rPr/>
+              <w:t>0</w:t>
+            </w:r>
+          </w:p>
+        </w:tc>
+        <w:tc>
+          <w:tcPr>
+            <w:tcW w:w="1986" w:type="dxa"/>
+            <w:tcBorders/>
+            <w:vAlign w:val="center"/>
+          </w:tcPr>
+          <w:p>
+            <w:pPr>
+              <w:pStyle w:val="Contenudetableau"/>
+              <w:widowControl w:val="false"/>
+              <w:suppressLineNumbers/>
+              <w:bidi w:val="0"/>
+              <w:jc w:val="start"/>
+              <w:rPr/>
+            </w:pPr>
+            <w:r>
+              <w:rPr/>
+              <w:t>124</w:t>
+            </w:r>
+          </w:p>
+        </w:tc>
+      </w:tr>
+      <w:tr>
+        <w:trPr/>
+        <w:tc>
+          <w:tcPr>
+            <w:tcW w:w="1717" w:type="dxa"/>
+            <w:tcBorders/>
+            <w:vAlign w:val="center"/>
+          </w:tcPr>
+          <w:p>
+            <w:pPr>
+              <w:pStyle w:val="Contenudetableau"/>
+              <w:widowControl w:val="false"/>
+              <w:suppressLineNumbers/>
+              <w:bidi w:val="0"/>
+              <w:jc w:val="start"/>
+              <w:rPr/>
+            </w:pPr>
+            <w:r>
+              <w:rPr/>
+              <w:t>0</w:t>
+            </w:r>
+          </w:p>
+        </w:tc>
+        <w:tc>
+          <w:tcPr>
+            <w:tcW w:w="1132" w:type="dxa"/>
+            <w:tcBorders/>
+            <w:vAlign w:val="center"/>
+          </w:tcPr>
+          <w:p>
+            <w:pPr>
+              <w:pStyle w:val="Contenudetableau"/>
+              <w:widowControl w:val="false"/>
+              <w:suppressLineNumbers/>
+              <w:bidi w:val="0"/>
+              <w:jc w:val="start"/>
+              <w:rPr/>
+            </w:pPr>
+            <w:r>
+              <w:rPr/>
+              <w:t>1</w:t>
+            </w:r>
+          </w:p>
+        </w:tc>
+        <w:tc>
+          <w:tcPr>
+            <w:tcW w:w="1986" w:type="dxa"/>
+            <w:tcBorders/>
+            <w:vAlign w:val="center"/>
+          </w:tcPr>
+          <w:p>
+            <w:pPr>
+              <w:pStyle w:val="Contenudetableau"/>
+              <w:widowControl w:val="false"/>
+              <w:suppressLineNumbers/>
+              <w:bidi w:val="0"/>
+              <w:jc w:val="start"/>
+              <w:rPr/>
+            </w:pPr>
+            <w:r>
+              <w:rPr/>
+              <w:t>33</w:t>
+            </w:r>
+          </w:p>
+        </w:tc>
+      </w:tr>
     </w:tbl>
+    <w:p>
+      <w:pPr>
+        <w:pStyle w:val="BodyText"/>
+        <w:bidi w:val="0"/>
+        <w:jc w:val="start"/>
+        <w:rPr>
+          <w:rStyle w:val="Textesource"/>
+        </w:rPr>
+      </w:pPr>
+      <w:r>
+        <w:rPr/>
+      </w:r>
+    </w:p>
+    <w:p>
+      <w:pPr>
+        <w:pStyle w:val="BodyText"/>
+        <w:bidi w:val="0"/>
+        <w:jc w:val="start"/>
+        <w:rPr/>
+      </w:pPr>
+      <w:r>
+        <w:rPr/>
+        <w:t xml:space="preserve">en évidence un déséquilibre partiel dans la distribution des combinaisons de labels multi-label. La combinaison </w:t>
+      </w:r>
+      <w:r>
+        <w:rPr>
+          <w:rStyle w:val="Textesource"/>
+        </w:rPr>
+        <w:t>{</w:t>
+      </w:r>
+      <w:r>
+        <w:rPr>
+          <w:rStyle w:val="Textesource"/>
+        </w:rPr>
+        <w:t>11</w:t>
+      </w:r>
+      <w:r>
+        <w:rPr>
+          <w:rStyle w:val="Textesource"/>
+        </w:rPr>
+        <w:t>}</w:t>
+      </w:r>
+      <w:r>
+        <w:rPr/>
+        <w:t xml:space="preserve"> est majoritaire, tandis que la combinaison </w:t>
+      </w:r>
+      <w:r>
+        <w:rPr>
+          <w:rStyle w:val="Textesource"/>
+        </w:rPr>
+        <w:t>{</w:t>
+      </w:r>
+      <w:r>
+        <w:rPr>
+          <w:rStyle w:val="Textesource"/>
+        </w:rPr>
+        <w:t>01</w:t>
+      </w:r>
+      <w:r>
+        <w:rPr>
+          <w:rStyle w:val="Textesource"/>
+        </w:rPr>
+        <w:t>}</w:t>
+      </w:r>
+      <w:r>
+        <w:rPr/>
+        <w:t xml:space="preserve"> est fortement sous-représentée. Étant donné la nature multi-label du problème (un tweet pouvant appartenir à plusieurs classes), un rééquilibrage des données s’avère nécessaire pour éviter que le modèle ne soit biaisé en faveur des classes majoritaires. Pour cela, un suréchantillonnage ciblé des combinaisons rares a été mis en place.</w:t>
+      </w:r>
+    </w:p>
+    <w:p>
+      <w:pPr>
+        <w:pStyle w:val="BodyText"/>
+        <w:bidi w:val="0"/>
+        <w:jc w:val="start"/>
+        <w:rPr/>
+      </w:pPr>
+      <w:r>
+        <w:rPr/>
+        <w:t xml:space="preserve">📊 </w:t>
+      </w:r>
+      <w:r>
+        <w:rPr>
+          <w:rStyle w:val="Strong"/>
+        </w:rPr>
+        <w:t>Figures à inclure</w:t>
+      </w:r>
+      <w:r>
+        <w:rPr/>
+        <w:t xml:space="preserve"> :</w:t>
+      </w:r>
+    </w:p>
+    <w:p>
+      <w:pPr>
+        <w:pStyle w:val="BodyText"/>
+        <w:numPr>
+          <w:ilvl w:val="0"/>
+          <w:numId w:val="4"/>
+        </w:numPr>
+        <w:tabs>
+          <w:tab w:val="clear" w:pos="709"/>
+          <w:tab w:val="left" w:pos="709" w:leader="none"/>
+        </w:tabs>
+        <w:bidi w:val="0"/>
+        <w:ind w:hanging="283" w:start="709"/>
+        <w:jc w:val="start"/>
+        <w:rPr/>
+      </w:pPr>
+      <w:r>
+        <w:rPr/>
+        <w:t xml:space="preserve">nuage des points par class </w:t>
+      </w:r>
+    </w:p>
+    <w:p>
+      <w:pPr>
+        <w:pStyle w:val="Normal"/>
+        <w:numPr>
+          <w:ilvl w:val="0"/>
+          <w:numId w:val="4"/>
+        </w:numPr>
+        <w:tabs>
+          <w:tab w:val="clear" w:pos="709"/>
+          <w:tab w:val="left" w:pos="709" w:leader="none"/>
+        </w:tabs>
+        <w:bidi w:val="0"/>
+        <w:ind w:hanging="283" w:start="709"/>
+        <w:jc w:val="start"/>
+        <w:rPr/>
+      </w:pPr>
+      <w:r>
+        <w:rPr/>
+        <w:t xml:space="preserve"> </w:t>
+      </w:r>
+      <w:r>
+        <w:rPr/>
+        <w:t xml:space="preserve"> </w:t>
+      </w:r>
+      <w:r>
+        <w:rPr/>
+        <w:t xml:space="preserve">barplot des mots les plus fréquents </w:t>
+      </w:r>
+      <w:r>
+        <w:rPr/>
+        <w:t>(pour les @  et cette liste : "https", "rt", "co", "amp", "via"</w:t>
+      </w:r>
+    </w:p>
+    <w:p>
+      <w:pPr>
+        <w:pStyle w:val="BodyText"/>
+        <w:numPr>
+          <w:ilvl w:val="0"/>
+          <w:numId w:val="4"/>
+        </w:numPr>
+        <w:tabs>
+          <w:tab w:val="clear" w:pos="709"/>
+          <w:tab w:val="left" w:pos="709" w:leader="none"/>
+        </w:tabs>
+        <w:bidi w:val="0"/>
+        <w:ind w:hanging="283" w:start="709"/>
+        <w:jc w:val="start"/>
+        <w:rPr/>
+      </w:pPr>
+      <w:r>
+        <w:rPr/>
+        <w:t>Distribution des classes (SCI vs NON-SCI)</w:t>
+      </w:r>
+    </w:p>
+    <w:p>
+      <w:pPr>
+        <w:pStyle w:val="BodyText"/>
+        <w:bidi w:val="0"/>
+        <w:jc w:val="start"/>
+        <w:rPr>
+          <w:color w:val="FFBF00"/>
+        </w:rPr>
+      </w:pPr>
+      <w:r>
+        <w:rPr>
+          <w:color w:val="FFBF00"/>
+        </w:rPr>
+        <w:t>qlq phrase de l’analyse des figures ou legends ,</w:t>
+      </w:r>
+    </w:p>
+    <w:p>
+      <w:pPr>
+        <w:pStyle w:val="Lignehorizontale"/>
+        <w:bidi w:val="0"/>
+        <w:jc w:val="start"/>
+        <w:rPr/>
+      </w:pPr>
+      <w:r>
+        <w:rPr/>
+      </w:r>
+    </w:p>
+    <w:p>
+      <w:pPr>
+        <w:pStyle w:val="Heading3"/>
+        <w:bidi w:val="0"/>
+        <w:jc w:val="start"/>
+        <w:rPr/>
+      </w:pPr>
+      <w:r>
+        <w:rPr/>
+        <w:t xml:space="preserve">🔹 </w:t>
+      </w:r>
+      <w:r>
+        <w:rPr/>
+        <w:t>Partie 3 — Classification CLAIM vs REF vs CONTEXT (multi-classes, SCI uniquement)</w:t>
+      </w:r>
+    </w:p>
+    <w:p>
+      <w:pPr>
+        <w:pStyle w:val="BodyText"/>
+        <w:bidi w:val="0"/>
+        <w:jc w:val="start"/>
+        <w:rPr/>
+      </w:pPr>
+      <w:r>
+        <w:rPr/>
+        <w:t>Cette tâche est la plus fine : chaque tweet scientifique est classé comme revendication (CLAIM), référence (REF) ou contexte (CONTEXT). C’est une classification à 3 classes, mais les tweets peuvent avoir plusieurs labels (multi-label).</w:t>
+      </w:r>
+    </w:p>
+    <w:p>
+      <w:pPr>
+        <w:pStyle w:val="BodyText"/>
+        <w:numPr>
+          <w:ilvl w:val="0"/>
+          <w:numId w:val="5"/>
+        </w:numPr>
+        <w:tabs>
+          <w:tab w:val="clear" w:pos="709"/>
+          <w:tab w:val="left" w:pos="709" w:leader="none"/>
+        </w:tabs>
+        <w:bidi w:val="0"/>
+        <w:ind w:hanging="283" w:start="709"/>
+        <w:jc w:val="start"/>
+        <w:rPr/>
+      </w:pPr>
+      <w:r>
+        <w:rPr/>
+        <w:t>S</w:t>
+      </w:r>
+      <w:r>
+        <w:rPr/>
+        <w:t>euls les tweets marqués comme scientifiques (</w:t>
+      </w:r>
+      <w:r>
+        <w:rPr>
+          <w:rStyle w:val="Textesource"/>
+        </w:rPr>
+        <w:t>science_related = 1</w:t>
+      </w:r>
+      <w:r>
+        <w:rPr/>
+        <w:t>) ont été conservés.</w:t>
+      </w:r>
+    </w:p>
+    <w:p>
+      <w:pPr>
+        <w:pStyle w:val="BodyText"/>
+        <w:numPr>
+          <w:ilvl w:val="0"/>
+          <w:numId w:val="5"/>
+        </w:numPr>
+        <w:tabs>
+          <w:tab w:val="clear" w:pos="709"/>
+          <w:tab w:val="left" w:pos="709" w:leader="none"/>
+        </w:tabs>
+        <w:bidi w:val="0"/>
+        <w:ind w:hanging="283" w:start="709"/>
+        <w:jc w:val="start"/>
+        <w:rPr/>
+      </w:pPr>
+      <w:r>
+        <w:rPr/>
+        <w:t>N</w:t>
+      </w:r>
+      <w:r>
+        <w:rPr/>
+        <w:t xml:space="preserve">ettoyage classique, mais </w:t>
+      </w:r>
+      <w:r>
+        <w:rPr>
+          <w:rStyle w:val="Strong"/>
+        </w:rPr>
+        <w:t>avec une étape supplémentaire</w:t>
+      </w:r>
+      <w:r>
+        <w:rPr/>
+        <w:t xml:space="preserve"> : remplacement des URLs par le token </w:t>
+      </w:r>
+      <w:r>
+        <w:rPr>
+          <w:rStyle w:val="Textesource"/>
+        </w:rPr>
+        <w:t>"URL"</w:t>
+      </w:r>
+      <w:r>
+        <w:rPr/>
+        <w:t xml:space="preserve">, afin de conserver leur présence (utile pour REF) sans garder l’URL brute </w:t>
+      </w:r>
+      <w:r>
+        <w:rPr/>
+        <w:t xml:space="preserve">car la classe REF étais la moinne bonne predite </w:t>
+      </w:r>
+    </w:p>
+    <w:p>
+      <w:pPr>
+        <w:pStyle w:val="BodyText"/>
+        <w:numPr>
+          <w:ilvl w:val="0"/>
+          <w:numId w:val="5"/>
+        </w:numPr>
+        <w:tabs>
+          <w:tab w:val="clear" w:pos="709"/>
+          <w:tab w:val="left" w:pos="709" w:leader="none"/>
+        </w:tabs>
+        <w:bidi w:val="0"/>
+        <w:ind w:hanging="283" w:start="709"/>
+        <w:jc w:val="start"/>
+        <w:rPr/>
+      </w:pPr>
+      <w:r>
+        <w:rPr>
+          <w:rStyle w:val="Strong"/>
+        </w:rPr>
+        <w:t>Stop words</w:t>
+      </w:r>
+      <w:r>
+        <w:rPr/>
+        <w:t xml:space="preserve"> : liste standard + mots Twitter </w:t>
+      </w:r>
+      <w:r>
+        <w:rPr/>
+        <w:t>("rt", "co", "amp", "via")</w:t>
+      </w:r>
+      <w:r>
+        <w:rPr/>
+        <w:t>; pas de suppression de négation ici, car certaines peuvent indiquer une nuance importante.</w:t>
+      </w:r>
+    </w:p>
+    <w:p>
+      <w:pPr>
+        <w:pStyle w:val="BodyText"/>
+        <w:numPr>
+          <w:ilvl w:val="0"/>
+          <w:numId w:val="5"/>
+        </w:numPr>
+        <w:tabs>
+          <w:tab w:val="clear" w:pos="709"/>
+          <w:tab w:val="left" w:pos="709" w:leader="none"/>
+        </w:tabs>
+        <w:bidi w:val="0"/>
+        <w:ind w:hanging="283" w:start="709"/>
+        <w:jc w:val="start"/>
+        <w:rPr/>
+      </w:pPr>
+      <w:r>
+        <w:rPr>
+          <w:rStyle w:val="Strong"/>
+        </w:rPr>
+        <w:t>Vectorisation TF-IDF (1-3-grammes)</w:t>
+      </w:r>
+      <w:r>
+        <w:rPr/>
+        <w:t xml:space="preserve"> : les trigrammes sont particulièrement utiles pour différencier entre REF (souvent formalisé), CLAIM (langage assertif) et CONTEXT (vocabulaire plus descriptif).</w:t>
+      </w:r>
+    </w:p>
+    <w:p>
+      <w:pPr>
+        <w:pStyle w:val="BodyText"/>
+        <w:numPr>
+          <w:ilvl w:val="0"/>
+          <w:numId w:val="5"/>
+        </w:numPr>
+        <w:tabs>
+          <w:tab w:val="clear" w:pos="709"/>
+          <w:tab w:val="left" w:pos="709" w:leader="none"/>
+        </w:tabs>
+        <w:bidi w:val="0"/>
+        <w:ind w:hanging="283" w:start="709"/>
+        <w:jc w:val="start"/>
+        <w:rPr/>
+      </w:pPr>
+      <w:r>
+        <w:rPr>
+          <w:rStyle w:val="Strong"/>
+        </w:rPr>
+        <w:t>Suréchantillonnage manuel multi-label</w:t>
+      </w:r>
+      <w:r>
+        <w:rPr/>
+        <w:t xml:space="preserve"> : comme les classes sont très déséquilibrées (par exemple, très peu de REF), on a implémenté un suréchantillonnage par combinaison de labels, sans détruire la nature multi-étiquette.</w:t>
+      </w:r>
+    </w:p>
+    <w:p>
+      <w:pPr>
+        <w:pStyle w:val="BodyText"/>
+        <w:bidi w:val="0"/>
+        <w:jc w:val="start"/>
+        <w:rPr/>
+      </w:pPr>
+      <w:r>
+        <w:rPr>
+          <w:rStyle w:val="Strong"/>
+        </w:rPr>
+        <w:t>📊</w:t>
+      </w:r>
+      <w:r>
+        <w:rPr>
+          <w:rStyle w:val="Strong"/>
+        </w:rPr>
+        <w:t>Figures à inclure</w:t>
+      </w:r>
+      <w:r>
+        <w:rPr/>
+        <w:t xml:space="preserve"> :</w:t>
+      </w:r>
+    </w:p>
+    <w:p>
+      <w:pPr>
+        <w:pStyle w:val="BodyText"/>
+        <w:numPr>
+          <w:ilvl w:val="0"/>
+          <w:numId w:val="6"/>
+        </w:numPr>
+        <w:tabs>
+          <w:tab w:val="clear" w:pos="709"/>
+          <w:tab w:val="left" w:pos="709" w:leader="none"/>
+        </w:tabs>
+        <w:bidi w:val="0"/>
+        <w:ind w:hanging="283" w:start="709"/>
+        <w:jc w:val="start"/>
+        <w:rPr/>
+      </w:pPr>
+      <w:r>
+        <w:rPr/>
+        <w:t xml:space="preserve">nuage des points </w:t>
+      </w:r>
+      <w:r>
+        <w:rPr/>
+        <w:t xml:space="preserve"> [CLAIM, REF, CONTEXT]</w:t>
+      </w:r>
+    </w:p>
+    <w:p>
+      <w:pPr>
+        <w:pStyle w:val="BodyText"/>
+        <w:numPr>
+          <w:ilvl w:val="0"/>
+          <w:numId w:val="6"/>
+        </w:numPr>
+        <w:tabs>
+          <w:tab w:val="clear" w:pos="709"/>
+          <w:tab w:val="left" w:pos="709" w:leader="none"/>
+        </w:tabs>
+        <w:bidi w:val="0"/>
+        <w:ind w:hanging="283" w:start="709"/>
+        <w:jc w:val="start"/>
+        <w:rPr/>
+      </w:pPr>
+      <w:r>
+        <w:rPr/>
+        <w:t xml:space="preserve">Histogramme de fréquence des classes </w:t>
+      </w:r>
+    </w:p>
+    <w:p>
+      <w:pPr>
+        <w:pStyle w:val="BodyText"/>
+        <w:numPr>
+          <w:ilvl w:val="0"/>
+          <w:numId w:val="6"/>
+        </w:numPr>
+        <w:tabs>
+          <w:tab w:val="clear" w:pos="709"/>
+          <w:tab w:val="left" w:pos="709" w:leader="none"/>
+        </w:tabs>
+        <w:bidi w:val="0"/>
+        <w:ind w:hanging="283" w:start="709"/>
+        <w:jc w:val="start"/>
+        <w:rPr/>
+      </w:pPr>
+      <w:r>
+        <w:rPr/>
+        <w:t>barplot frequnec des url + "rt", "co", "amp", "via"</w:t>
+      </w:r>
+    </w:p>
+    <w:p>
+      <w:pPr>
+        <w:pStyle w:val="Normal"/>
+        <w:bidi w:val="0"/>
+        <w:jc w:val="start"/>
+        <w:rPr>
+          <w:color w:val="FFBF00"/>
+        </w:rPr>
+      </w:pPr>
+      <w:r>
+        <w:rPr>
+          <w:color w:val="FFBF00"/>
+        </w:rPr>
+        <w:t>soit legend de chaque figure ou une analyse generale des figure ca depond.</w:t>
+      </w:r>
+    </w:p>
+    <w:p>
+      <w:pPr>
+        <w:pStyle w:val="Normal"/>
+        <w:bidi w:val="0"/>
+        <w:jc w:val="start"/>
+        <w:rPr>
+          <w:color w:val="FFBF00"/>
+        </w:rPr>
+      </w:pPr>
+      <w:r>
+        <w:rPr>
+          <w:color w:val="FFBF00"/>
+        </w:rPr>
+      </w:r>
+    </w:p>
+    <w:p>
+      <w:pPr>
+        <w:pStyle w:val="Normal"/>
+        <w:bidi w:val="0"/>
+        <w:jc w:val="start"/>
+        <w:rPr>
+          <w:color w:val="FFBF00"/>
+        </w:rPr>
+      </w:pPr>
+      <w:r>
+        <w:rPr>
+          <w:color w:val="FFBF00"/>
+        </w:rPr>
+      </w:r>
+    </w:p>
+    <w:p>
+      <w:pPr>
+        <w:pStyle w:val="Normal"/>
+        <w:bidi w:val="0"/>
+        <w:jc w:val="start"/>
+        <w:rPr>
+          <w:b/>
+          <w:bCs/>
+          <w:color w:val="FF0000"/>
+          <w:sz w:val="28"/>
+          <w:szCs w:val="28"/>
+        </w:rPr>
+      </w:pPr>
+      <w:r>
+        <w:rPr>
+          <w:b/>
+          <w:bCs/>
+          <w:color w:val="FF0000"/>
+          <w:sz w:val="28"/>
+          <w:szCs w:val="28"/>
+        </w:rPr>
+        <w:t xml:space="preserve">2. </w:t>
+      </w:r>
+      <w:r>
+        <w:rPr>
+          <w:b/>
+          <w:bCs/>
+          <w:color w:val="FF0000"/>
+          <w:sz w:val="28"/>
+          <w:szCs w:val="28"/>
+        </w:rPr>
+        <w:t>Évaluation comparative des performances de classification</w:t>
+      </w:r>
+    </w:p>
+    <w:p>
+      <w:pPr>
+        <w:pStyle w:val="Normal"/>
+        <w:bidi w:val="0"/>
+        <w:jc w:val="start"/>
+        <w:rPr>
+          <w:b/>
+          <w:bCs/>
+          <w:color w:val="FF0000"/>
+          <w:sz w:val="28"/>
+          <w:szCs w:val="28"/>
+        </w:rPr>
+      </w:pPr>
+      <w:r>
+        <w:rPr>
+          <w:b/>
+          <w:bCs/>
+          <w:color w:val="FF0000"/>
+          <w:sz w:val="28"/>
+          <w:szCs w:val="28"/>
+        </w:rPr>
+      </w:r>
+    </w:p>
+    <w:p>
+      <w:pPr>
+        <w:pStyle w:val="Normal"/>
+        <w:bidi w:val="0"/>
+        <w:jc w:val="start"/>
+        <w:rPr>
+          <w:b w:val="false"/>
+          <w:bCs w:val="false"/>
+          <w:color w:val="000000"/>
+          <w:sz w:val="24"/>
+          <w:szCs w:val="24"/>
+        </w:rPr>
+      </w:pPr>
+      <w:r>
+        <w:rPr>
+          <w:b w:val="false"/>
+          <w:bCs w:val="false"/>
+          <w:color w:val="000000"/>
+          <w:sz w:val="24"/>
+          <w:szCs w:val="24"/>
+        </w:rPr>
+        <w:t>Dans cette section, nous comparons les performances des modèles sur trois tâches de classification hiérarchiques successives. Ces tâches sont les suivantes :</w:t>
+      </w:r>
+    </w:p>
+    <w:p>
+      <w:pPr>
+        <w:pStyle w:val="Normal"/>
+        <w:bidi w:val="0"/>
+        <w:jc w:val="start"/>
+        <w:rPr/>
+      </w:pPr>
+      <w:r>
+        <w:rPr>
+          <w:b w:val="false"/>
+          <w:bCs w:val="false"/>
+          <w:color w:val="FF0000"/>
+        </w:rPr>
+        <w:t xml:space="preserve">           </w:t>
+      </w:r>
+    </w:p>
+    <w:p>
+      <w:pPr>
+        <w:pStyle w:val="Normal"/>
+        <w:numPr>
+          <w:ilvl w:val="0"/>
+          <w:numId w:val="7"/>
+        </w:numPr>
+        <w:tabs>
+          <w:tab w:val="clear" w:pos="709"/>
+          <w:tab w:val="left" w:pos="720" w:leader="none"/>
+        </w:tabs>
+        <w:bidi w:val="0"/>
+        <w:ind w:hanging="283" w:start="720"/>
+        <w:jc w:val="start"/>
+        <w:rPr/>
+      </w:pPr>
+      <w:r>
+        <w:rPr>
+          <w:rStyle w:val="Strong"/>
+        </w:rPr>
+        <w:t xml:space="preserve">Tâche 1 : classification binaire : </w:t>
+      </w:r>
+      <w:r>
+        <w:rPr>
+          <w:rStyle w:val="Strong"/>
+          <w:b w:val="false"/>
+          <w:bCs w:val="false"/>
+        </w:rPr>
+        <w:t>Distinguer les tweets scientifiques des non-scientifiques ({SCI} vs. {NON-SCI}),</w:t>
+      </w:r>
+      <w:r>
+        <w:rPr>
+          <w:rStyle w:val="Strong"/>
+        </w:rPr>
+        <w:t xml:space="preserve"> </w:t>
+      </w:r>
+    </w:p>
+    <w:p>
+      <w:pPr>
+        <w:pStyle w:val="BodyText"/>
+        <w:numPr>
+          <w:ilvl w:val="0"/>
+          <w:numId w:val="7"/>
+        </w:numPr>
+        <w:tabs>
+          <w:tab w:val="clear" w:pos="709"/>
+          <w:tab w:val="left" w:pos="720" w:leader="none"/>
+        </w:tabs>
+        <w:bidi w:val="0"/>
+        <w:ind w:hanging="283" w:start="720"/>
+        <w:jc w:val="start"/>
+        <w:rPr/>
+      </w:pPr>
+      <w:r>
+        <w:rPr>
+          <w:rStyle w:val="Strong"/>
+        </w:rPr>
+        <w:t>Tâche 2</w:t>
+      </w:r>
+      <w:r>
+        <w:rPr/>
+        <w:t xml:space="preserve"> : </w:t>
+      </w:r>
+      <w:r>
+        <w:rPr>
+          <w:b/>
+          <w:bCs/>
+        </w:rPr>
+        <w:t>Classification Binaire Multi-Label</w:t>
+      </w:r>
+      <w:r>
+        <w:rPr>
+          <w:rStyle w:val="Strong"/>
+          <w:b/>
+          <w:bCs/>
+        </w:rPr>
+        <w:t> </w:t>
+      </w:r>
+      <w:r>
+        <w:rPr>
+          <w:rStyle w:val="Strong"/>
+        </w:rPr>
+        <w:t xml:space="preserve">: </w:t>
+      </w:r>
+      <w:r>
+        <w:rPr/>
+        <w:t>Différencier les tweets scientifiques portant des affirmations ou des références de ceux apportant un simple contexte ({CLAIM, REF} vs. {CONTEXT}),.</w:t>
+      </w:r>
+    </w:p>
+    <w:p>
+      <w:pPr>
+        <w:pStyle w:val="BodyText"/>
+        <w:numPr>
+          <w:ilvl w:val="0"/>
+          <w:numId w:val="8"/>
+        </w:numPr>
+        <w:tabs>
+          <w:tab w:val="clear" w:pos="709"/>
+          <w:tab w:val="left" w:pos="720" w:leader="none"/>
+        </w:tabs>
+        <w:bidi w:val="0"/>
+        <w:ind w:hanging="283" w:start="720"/>
+        <w:jc w:val="start"/>
+        <w:rPr/>
+      </w:pPr>
+      <w:r>
+        <w:rPr>
+          <w:rStyle w:val="Strong"/>
+        </w:rPr>
+        <w:t>Tâche 3</w:t>
+      </w:r>
+      <w:r>
+        <w:rPr/>
+        <w:t xml:space="preserve"> :</w:t>
+      </w:r>
+      <w:r>
+        <w:rPr>
+          <w:rStyle w:val="Strong"/>
+        </w:rPr>
+        <w:t xml:space="preserve">classification multi-classe et multi-label non exclusive : </w:t>
+      </w:r>
+      <w:r>
+        <w:rPr/>
+        <w:t xml:space="preserve"> Classifier plus finement les tweets scientifiques en trois catégories ({CLAIM} vs. {REF} vs. {CONTEXT}) .</w:t>
+      </w:r>
+    </w:p>
+    <w:p>
+      <w:pPr>
+        <w:pStyle w:val="Normal"/>
+        <w:bidi w:val="0"/>
+        <w:jc w:val="start"/>
+        <w:rPr>
+          <w:b w:val="false"/>
+          <w:bCs w:val="false"/>
+          <w:color w:val="000000"/>
+        </w:rPr>
+      </w:pPr>
+      <w:r>
+        <w:rPr>
+          <w:b w:val="false"/>
+          <w:bCs w:val="false"/>
+          <w:color w:val="000000"/>
+        </w:rPr>
+        <w:t>Dans la suite, nous présentons les résultats de classification obtenus pour chaque tâche ainsi qu’une comparaison des performances des approches utilisées.</w:t>
+      </w:r>
+    </w:p>
+    <w:p>
+      <w:pPr>
+        <w:pStyle w:val="Normal"/>
+        <w:bidi w:val="0"/>
+        <w:jc w:val="start"/>
+        <w:rPr>
+          <w:b w:val="false"/>
+          <w:bCs w:val="false"/>
+          <w:color w:val="000000"/>
+        </w:rPr>
+      </w:pPr>
+      <w:r>
+        <w:rPr>
+          <w:b w:val="false"/>
+          <w:bCs w:val="false"/>
+          <w:color w:val="000000"/>
+        </w:rPr>
+      </w:r>
+    </w:p>
+    <w:p>
+      <w:pPr>
+        <w:pStyle w:val="Normal"/>
+        <w:bidi w:val="0"/>
+        <w:jc w:val="start"/>
+        <w:rPr>
+          <w:b w:val="false"/>
+          <w:bCs w:val="false"/>
+          <w:color w:val="000000"/>
+        </w:rPr>
+      </w:pPr>
+      <w:r>
+        <w:rPr>
+          <w:b/>
+          <w:bCs/>
+          <w:color w:val="FF0000"/>
+        </w:rPr>
+        <w:t xml:space="preserve">2.1 </w:t>
+      </w:r>
+      <w:r>
+        <w:rPr>
+          <w:rStyle w:val="Strong"/>
+          <w:b/>
+          <w:bCs/>
+          <w:color w:val="FF0000"/>
+        </w:rPr>
+        <w:t>Tâche 1 : classification binaire ({SCI} vs. {NON-SCI})</w:t>
+      </w:r>
+    </w:p>
+    <w:p>
+      <w:pPr>
+        <w:pStyle w:val="Normal"/>
+        <w:bidi w:val="0"/>
+        <w:jc w:val="start"/>
+        <w:rPr>
+          <w:rStyle w:val="Strong"/>
+          <w:b/>
+          <w:bCs/>
+          <w:color w:val="FF0000"/>
+        </w:rPr>
+      </w:pPr>
+      <w:r>
+        <w:rPr>
+          <w:b w:val="false"/>
+          <w:bCs w:val="false"/>
+          <w:color w:val="000000"/>
+        </w:rPr>
+      </w:r>
+    </w:p>
+    <w:p>
+      <w:pPr>
+        <w:pStyle w:val="BodyText"/>
+        <w:bidi w:val="0"/>
+        <w:jc w:val="start"/>
+        <w:rPr/>
+      </w:pPr>
+      <w:r>
+        <w:rPr>
+          <w:rStyle w:val="Strong"/>
+          <w:b w:val="false"/>
+          <w:bCs w:val="false"/>
+          <w:color w:val="000000"/>
+        </w:rPr>
+        <w:t>Dans cette première tâche, nous avons comparé plusieurs modèles de classification pour distinguer les tweets scientifiques des non-scientifiques.</w:t>
+      </w:r>
+      <w:r>
+        <w:rPr>
+          <w:rStyle w:val="Strong"/>
+          <w:b w:val="false"/>
+          <w:bCs w:val="false"/>
+        </w:rPr>
+        <w:t>L'objectif était d'évaluer les performances de différentes approches d'apprentissage supervisé appliquées à un problème binaire.</w:t>
+      </w:r>
+      <w:r>
+        <w:rPr>
+          <w:rStyle w:val="Strong"/>
+          <w:b w:val="false"/>
+          <w:bCs w:val="false"/>
+          <w:color w:val="000000"/>
+        </w:rPr>
+        <w:t xml:space="preserve">les chois suivant on etait effectué : </w:t>
+      </w:r>
+    </w:p>
+    <w:p>
+      <w:pPr>
+        <w:pStyle w:val="BodyText"/>
+        <w:numPr>
+          <w:ilvl w:val="0"/>
+          <w:numId w:val="9"/>
+        </w:numPr>
+        <w:tabs>
+          <w:tab w:val="clear" w:pos="709"/>
+          <w:tab w:val="left" w:pos="709" w:leader="none"/>
+        </w:tabs>
+        <w:bidi w:val="0"/>
+        <w:ind w:hanging="283" w:start="709"/>
+        <w:jc w:val="start"/>
+        <w:rPr/>
+      </w:pPr>
+      <w:r>
+        <w:rPr>
+          <w:rStyle w:val="Strong"/>
+        </w:rPr>
+        <w:t>Modèles évalués</w:t>
+      </w:r>
+      <w:r>
+        <w:rPr/>
+        <w:t xml:space="preserve"> : Régression logistique, Naive Bayes, k-Nearest Neighbors (k-NN), Random Forest, Support Vector Machine (SVM).</w:t>
+      </w:r>
+    </w:p>
+    <w:p>
+      <w:pPr>
+        <w:pStyle w:val="BodyText"/>
+        <w:numPr>
+          <w:ilvl w:val="0"/>
+          <w:numId w:val="9"/>
+        </w:numPr>
+        <w:tabs>
+          <w:tab w:val="clear" w:pos="709"/>
+          <w:tab w:val="left" w:pos="709" w:leader="none"/>
+        </w:tabs>
+        <w:bidi w:val="0"/>
+        <w:ind w:hanging="283" w:start="709"/>
+        <w:jc w:val="start"/>
+        <w:rPr/>
+      </w:pPr>
+      <w:r>
+        <w:rPr>
+          <w:rStyle w:val="Strong"/>
+        </w:rPr>
+        <w:t>Optimisation des hyperparamètres</w:t>
+      </w:r>
+      <w:r>
+        <w:rPr/>
+        <w:t xml:space="preserve"> :</w:t>
+        <w:br/>
+        <w:t xml:space="preserve">Chaque modèle a été optimisé à l’aide d’une </w:t>
+      </w:r>
+      <w:r>
+        <w:rPr>
+          <w:rStyle w:val="Strong"/>
+        </w:rPr>
+        <w:t>recherche par grille (GridSearchCV)</w:t>
+      </w:r>
+      <w:r>
+        <w:rPr/>
+        <w:t xml:space="preserve"> afin d’identifier les meilleures combinaisons d’hyperparamètres.</w:t>
+      </w:r>
+    </w:p>
+    <w:p>
+      <w:pPr>
+        <w:pStyle w:val="BodyText"/>
+        <w:numPr>
+          <w:ilvl w:val="0"/>
+          <w:numId w:val="9"/>
+        </w:numPr>
+        <w:tabs>
+          <w:tab w:val="clear" w:pos="709"/>
+          <w:tab w:val="left" w:pos="709" w:leader="none"/>
+        </w:tabs>
+        <w:bidi w:val="0"/>
+        <w:ind w:hanging="283" w:start="709"/>
+        <w:jc w:val="start"/>
+        <w:rPr/>
+      </w:pPr>
+      <w:r>
+        <w:rPr>
+          <w:rStyle w:val="Strong"/>
+        </w:rPr>
+        <w:t>Évaluation des performances</w:t>
+      </w:r>
+      <w:r>
+        <w:rPr/>
+        <w:t xml:space="preserve"> </w:t>
+      </w:r>
+      <w:r>
+        <w:rPr/>
+        <w:t>par u</w:t>
+      </w:r>
+      <w:r>
+        <w:rPr/>
+        <w:t xml:space="preserve">ne </w:t>
+      </w:r>
+      <w:r>
+        <w:rPr>
+          <w:rStyle w:val="Strong"/>
+        </w:rPr>
+        <w:t>validation croisée avec KFold (k = 10)</w:t>
+      </w:r>
+      <w:r>
+        <w:rPr/>
+        <w:t xml:space="preserve"> ce qui permet une estimation robuste des performances sur différentes partitions du jeu de données.</w:t>
+      </w:r>
+    </w:p>
+    <w:p>
+      <w:pPr>
+        <w:pStyle w:val="BodyText"/>
+        <w:bidi w:val="0"/>
+        <w:jc w:val="start"/>
+        <w:rPr/>
+      </w:pPr>
+      <w:r>
+        <w:rPr/>
+        <w:t xml:space="preserve">Le tableau suivant résume les résultats obtenus pour chaque modèle en termes de </w:t>
+      </w:r>
+      <w:r>
+        <w:rPr>
+          <w:rStyle w:val="Strong"/>
+        </w:rPr>
+        <w:t>précision</w:t>
+      </w:r>
+      <w:r>
+        <w:rPr/>
+        <w:t xml:space="preserve">, </w:t>
+      </w:r>
+      <w:r>
+        <w:rPr>
+          <w:rStyle w:val="Strong"/>
+        </w:rPr>
+        <w:t>rappel</w:t>
+      </w:r>
+      <w:r>
+        <w:rPr/>
+        <w:t xml:space="preserve">, </w:t>
+      </w:r>
+      <w:r>
+        <w:rPr>
+          <w:rStyle w:val="Strong"/>
+        </w:rPr>
+        <w:t>F1-score</w:t>
+      </w:r>
+      <w:r>
+        <w:rPr/>
+        <w:t xml:space="preserve"> et </w:t>
+      </w:r>
+      <w:r>
+        <w:rPr>
+          <w:rStyle w:val="Strong"/>
+        </w:rPr>
+        <w:t>exactitude (accuracy)</w:t>
+      </w:r>
+      <w:r>
+        <w:rPr/>
+        <w:t>, calculés à la fois sur les validations croisées et sur le jeu de test.</w:t>
+      </w:r>
+    </w:p>
+    <w:p>
+      <w:pPr>
+        <w:pStyle w:val="Normal"/>
+        <w:bidi w:val="0"/>
+        <w:jc w:val="start"/>
+        <w:rPr>
+          <w:rStyle w:val="Strong"/>
+          <w:b w:val="false"/>
+          <w:bCs w:val="false"/>
+          <w:color w:val="000000"/>
+        </w:rPr>
+      </w:pPr>
+      <w:r>
+        <w:rPr>
+          <w:b w:val="false"/>
+          <w:bCs w:val="false"/>
+          <w:color w:val="000000"/>
+        </w:rPr>
+      </w:r>
+    </w:p>
+    <w:p>
+      <w:pPr>
+        <w:pStyle w:val="Normal"/>
+        <w:bidi w:val="0"/>
+        <w:jc w:val="start"/>
+        <w:rPr>
+          <w:rStyle w:val="Strong"/>
+          <w:b w:val="false"/>
+          <w:bCs w:val="false"/>
+          <w:color w:val="000000"/>
+        </w:rPr>
+      </w:pPr>
+      <w:r>
+        <w:rPr>
+          <w:rStyle w:val="Strong"/>
+          <w:b w:val="false"/>
+          <w:bCs w:val="false"/>
+          <w:color w:val="000000"/>
+        </w:rPr>
+        <w:t>Tableau 1 – Comparaison des performances des classifieurs après optimisation des hyperparamètres (10-fold cross-validation et évaluation sur le jeu de test)</w:t>
+      </w:r>
+    </w:p>
+    <w:p>
+      <w:pPr>
+        <w:pStyle w:val="Normal"/>
+        <w:bidi w:val="0"/>
+        <w:jc w:val="start"/>
+        <w:rPr>
+          <w:rStyle w:val="Strong"/>
+          <w:b/>
+          <w:bCs/>
+          <w:color w:val="FF0000"/>
+        </w:rPr>
+      </w:pPr>
+      <w:r>
+        <w:rPr>
+          <w:b w:val="false"/>
+          <w:bCs w:val="false"/>
+          <w:color w:val="000000"/>
+        </w:rPr>
+      </w:r>
+    </w:p>
     <w:tbl>
       <w:tblPr>
-        <w:tblW w:w="978" w:type="dxa"/>
+        <w:tblW w:w="9638" w:type="dxa"/>
         <w:jc w:val="start"/>
         <w:tblInd w:w="0" w:type="dxa"/>
         <w:tblLayout w:type="fixed"/>
@@ -776,15 +2092,143 @@
         </w:tblCellMar>
       </w:tblPr>
       <w:tblGrid>
-        <w:gridCol w:w="241"/>
-        <w:gridCol w:w="226"/>
-        <w:gridCol w:w="511"/>
+        <w:gridCol w:w="1725"/>
+        <w:gridCol w:w="2256"/>
+        <w:gridCol w:w="1403"/>
+        <w:gridCol w:w="1533"/>
+        <w:gridCol w:w="1271"/>
+        <w:gridCol w:w="1450"/>
       </w:tblGrid>
+      <w:tr>
+        <w:trPr>
+          <w:tblHeader w:val="true"/>
+        </w:trPr>
+        <w:tc>
+          <w:tcPr>
+            <w:tcW w:w="1725" w:type="dxa"/>
+            <w:tcBorders/>
+            <w:vAlign w:val="center"/>
+          </w:tcPr>
+          <w:p>
+            <w:pPr>
+              <w:pStyle w:val="Titredetableau"/>
+              <w:suppressLineNumbers/>
+              <w:bidi w:val="0"/>
+              <w:jc w:val="center"/>
+              <w:rPr/>
+            </w:pPr>
+            <w:r>
+              <w:rPr/>
+              <w:t>Modèle</w:t>
+            </w:r>
+          </w:p>
+        </w:tc>
+        <w:tc>
+          <w:tcPr>
+            <w:tcW w:w="2256" w:type="dxa"/>
+            <w:tcBorders/>
+            <w:vAlign w:val="center"/>
+          </w:tcPr>
+          <w:p>
+            <w:pPr>
+              <w:pStyle w:val="Titredetableau"/>
+              <w:suppressLineNumbers/>
+              <w:bidi w:val="0"/>
+              <w:jc w:val="center"/>
+              <w:rPr/>
+            </w:pPr>
+            <w:r>
+              <w:rPr/>
+              <w:t>Accuracy (CV moyenne ± std)</w:t>
+            </w:r>
+          </w:p>
+        </w:tc>
+        <w:tc>
+          <w:tcPr>
+            <w:tcW w:w="1403" w:type="dxa"/>
+            <w:tcBorders/>
+            <w:vAlign w:val="center"/>
+          </w:tcPr>
+          <w:p>
+            <w:pPr>
+              <w:pStyle w:val="Titredetableau"/>
+              <w:suppressLineNumbers/>
+              <w:bidi w:val="0"/>
+              <w:jc w:val="center"/>
+              <w:rPr/>
+            </w:pPr>
+            <w:r>
+              <w:rPr/>
+              <w:t>Accuracy (test)</w:t>
+            </w:r>
+          </w:p>
+        </w:tc>
+        <w:tc>
+          <w:tcPr>
+            <w:tcW w:w="1533" w:type="dxa"/>
+            <w:tcBorders/>
+            <w:vAlign w:val="center"/>
+          </w:tcPr>
+          <w:p>
+            <w:pPr>
+              <w:pStyle w:val="Titredetableau"/>
+              <w:suppressLineNumbers/>
+              <w:bidi w:val="0"/>
+              <w:jc w:val="center"/>
+              <w:rPr/>
+            </w:pPr>
+            <w:r>
+              <w:rPr/>
+              <w:t>Precision (macro)</w:t>
+            </w:r>
+          </w:p>
+        </w:tc>
+        <w:tc>
+          <w:tcPr>
+            <w:tcW w:w="1271" w:type="dxa"/>
+            <w:tcBorders/>
+            <w:vAlign w:val="center"/>
+          </w:tcPr>
+          <w:p>
+            <w:pPr>
+              <w:pStyle w:val="Titredetableau"/>
+              <w:suppressLineNumbers/>
+              <w:bidi w:val="0"/>
+              <w:jc w:val="center"/>
+              <w:rPr/>
+            </w:pPr>
+            <w:r>
+              <w:rPr/>
+              <w:t>Recall (macro)</w:t>
+            </w:r>
+          </w:p>
+        </w:tc>
+        <w:tc>
+          <w:tcPr>
+            <w:tcW w:w="1450" w:type="dxa"/>
+            <w:tcBorders/>
+            <w:vAlign w:val="center"/>
+          </w:tcPr>
+          <w:p>
+            <w:pPr>
+              <w:pStyle w:val="Titredetableau"/>
+              <w:suppressLineNumbers/>
+              <w:bidi w:val="0"/>
+              <w:jc w:val="center"/>
+              <w:rPr/>
+            </w:pPr>
+            <w:r>
+              <w:rPr/>
+              <w:t>F1-score (macro)</w:t>
+            </w:r>
+          </w:p>
+        </w:tc>
+      </w:tr>
       <w:tr>
         <w:trPr/>
         <w:tc>
           <w:tcPr>
-            <w:tcW w:w="241" w:type="dxa"/>
+            <w:tcW w:w="1725" w:type="dxa"/>
             <w:tcBorders/>
             <w:vAlign w:val="center"/>
           </w:tcPr>
@@ -798,14 +2242,16 @@
               <w:rPr/>
             </w:pPr>
             <w:r>
-              <w:rPr/>
-              <w:t>1</w:t>
+              <w:rPr>
+                <w:rStyle w:val="Strong"/>
+              </w:rPr>
+              <w:t>Logistic Regression</w:t>
             </w:r>
           </w:p>
         </w:tc>
         <w:tc>
           <w:tcPr>
-            <w:tcW w:w="226" w:type="dxa"/>
+            <w:tcW w:w="2256" w:type="dxa"/>
             <w:tcBorders/>
             <w:vAlign w:val="center"/>
           </w:tcPr>
@@ -820,13 +2266,13 @@
             </w:pPr>
             <w:r>
               <w:rPr/>
-              <w:t>1</w:t>
+              <w:t>0.9327 ± 0.0203</w:t>
             </w:r>
           </w:p>
         </w:tc>
         <w:tc>
           <w:tcPr>
-            <w:tcW w:w="511" w:type="dxa"/>
+            <w:tcW w:w="1403" w:type="dxa"/>
             <w:tcBorders/>
             <w:vAlign w:val="center"/>
           </w:tcPr>
@@ -841,35 +2287,13 @@
             </w:pPr>
             <w:r>
               <w:rPr/>
-              <w:t>218</w:t>
+              <w:t>0.9281</w:t>
             </w:r>
           </w:p>
         </w:tc>
-      </w:tr>
-    </w:tbl>
-    <w:tbl>
-      <w:tblPr>
-        <w:tblW w:w="978" w:type="dxa"/>
-        <w:jc w:val="start"/>
-        <w:tblInd w:w="0" w:type="dxa"/>
-        <w:tblLayout w:type="fixed"/>
-        <w:tblCellMar>
-          <w:top w:w="28" w:type="dxa"/>
-          <w:start w:w="28" w:type="dxa"/>
-          <w:bottom w:w="28" w:type="dxa"/>
-          <w:end w:w="28" w:type="dxa"/>
-        </w:tblCellMar>
-      </w:tblPr>
-      <w:tblGrid>
-        <w:gridCol w:w="241"/>
-        <w:gridCol w:w="226"/>
-        <w:gridCol w:w="511"/>
-      </w:tblGrid>
-      <w:tr>
-        <w:trPr/>
         <w:tc>
           <w:tcPr>
-            <w:tcW w:w="241" w:type="dxa"/>
+            <w:tcW w:w="1533" w:type="dxa"/>
             <w:tcBorders/>
             <w:vAlign w:val="center"/>
           </w:tcPr>
@@ -884,13 +2308,13 @@
             </w:pPr>
             <w:r>
               <w:rPr/>
-              <w:t>1</w:t>
+              <w:t>0.93</w:t>
             </w:r>
           </w:p>
         </w:tc>
         <w:tc>
           <w:tcPr>
-            <w:tcW w:w="226" w:type="dxa"/>
+            <w:tcW w:w="1271" w:type="dxa"/>
             <w:tcBorders/>
             <w:vAlign w:val="center"/>
           </w:tcPr>
@@ -905,13 +2329,13 @@
             </w:pPr>
             <w:r>
               <w:rPr/>
-              <w:t>0</w:t>
+              <w:t>0.93</w:t>
             </w:r>
           </w:p>
         </w:tc>
         <w:tc>
           <w:tcPr>
-            <w:tcW w:w="511" w:type="dxa"/>
+            <w:tcW w:w="1450" w:type="dxa"/>
             <w:tcBorders/>
             <w:vAlign w:val="center"/>
           </w:tcPr>
@@ -926,35 +2350,16 @@
             </w:pPr>
             <w:r>
               <w:rPr/>
-              <w:t>124</w:t>
+              <w:t>0.93</w:t>
             </w:r>
           </w:p>
         </w:tc>
       </w:tr>
-    </w:tbl>
-    <w:tbl>
-      <w:tblPr>
-        <w:tblW w:w="858" w:type="dxa"/>
-        <w:jc w:val="start"/>
-        <w:tblInd w:w="0" w:type="dxa"/>
-        <w:tblLayout w:type="fixed"/>
-        <w:tblCellMar>
-          <w:top w:w="28" w:type="dxa"/>
-          <w:start w:w="28" w:type="dxa"/>
-          <w:bottom w:w="28" w:type="dxa"/>
-          <w:end w:w="28" w:type="dxa"/>
-        </w:tblCellMar>
-      </w:tblPr>
-      <w:tblGrid>
-        <w:gridCol w:w="241"/>
-        <w:gridCol w:w="226"/>
-        <w:gridCol w:w="391"/>
-      </w:tblGrid>
       <w:tr>
         <w:trPr/>
         <w:tc>
           <w:tcPr>
-            <w:tcW w:w="241" w:type="dxa"/>
+            <w:tcW w:w="1725" w:type="dxa"/>
             <w:tcBorders/>
             <w:vAlign w:val="center"/>
           </w:tcPr>
@@ -968,14 +2373,16 @@
               <w:rPr/>
             </w:pPr>
             <w:r>
-              <w:rPr/>
-              <w:t>0</w:t>
+              <w:rPr>
+                <w:rStyle w:val="Strong"/>
+              </w:rPr>
+              <w:t>Naive Bayes</w:t>
             </w:r>
           </w:p>
         </w:tc>
         <w:tc>
           <w:tcPr>
-            <w:tcW w:w="226" w:type="dxa"/>
+            <w:tcW w:w="2256" w:type="dxa"/>
             <w:tcBorders/>
             <w:vAlign w:val="center"/>
           </w:tcPr>
@@ -990,13 +2397,13 @@
             </w:pPr>
             <w:r>
               <w:rPr/>
-              <w:t>1</w:t>
+              <w:t>0.9092 ± 0.0218</w:t>
             </w:r>
           </w:p>
         </w:tc>
         <w:tc>
           <w:tcPr>
-            <w:tcW w:w="391" w:type="dxa"/>
+            <w:tcW w:w="1403" w:type="dxa"/>
             <w:tcBorders/>
             <w:vAlign w:val="center"/>
           </w:tcPr>
@@ -1011,7 +2418,463 @@
             </w:pPr>
             <w:r>
               <w:rPr/>
-              <w:t>33</w:t>
+              <w:t>0.9052</w:t>
+            </w:r>
+          </w:p>
+        </w:tc>
+        <w:tc>
+          <w:tcPr>
+            <w:tcW w:w="1533" w:type="dxa"/>
+            <w:tcBorders/>
+            <w:vAlign w:val="center"/>
+          </w:tcPr>
+          <w:p>
+            <w:pPr>
+              <w:pStyle w:val="Contenudetableau"/>
+              <w:widowControl w:val="false"/>
+              <w:suppressLineNumbers/>
+              <w:bidi w:val="0"/>
+              <w:jc w:val="start"/>
+              <w:rPr/>
+            </w:pPr>
+            <w:r>
+              <w:rPr/>
+              <w:t>0.91</w:t>
+            </w:r>
+          </w:p>
+        </w:tc>
+        <w:tc>
+          <w:tcPr>
+            <w:tcW w:w="1271" w:type="dxa"/>
+            <w:tcBorders/>
+            <w:vAlign w:val="center"/>
+          </w:tcPr>
+          <w:p>
+            <w:pPr>
+              <w:pStyle w:val="Contenudetableau"/>
+              <w:widowControl w:val="false"/>
+              <w:suppressLineNumbers/>
+              <w:bidi w:val="0"/>
+              <w:jc w:val="start"/>
+              <w:rPr/>
+            </w:pPr>
+            <w:r>
+              <w:rPr/>
+              <w:t>0.90</w:t>
+            </w:r>
+          </w:p>
+        </w:tc>
+        <w:tc>
+          <w:tcPr>
+            <w:tcW w:w="1450" w:type="dxa"/>
+            <w:tcBorders/>
+            <w:vAlign w:val="center"/>
+          </w:tcPr>
+          <w:p>
+            <w:pPr>
+              <w:pStyle w:val="Contenudetableau"/>
+              <w:widowControl w:val="false"/>
+              <w:suppressLineNumbers/>
+              <w:bidi w:val="0"/>
+              <w:jc w:val="start"/>
+              <w:rPr/>
+            </w:pPr>
+            <w:r>
+              <w:rPr/>
+              <w:t>0.90</w:t>
+            </w:r>
+          </w:p>
+        </w:tc>
+      </w:tr>
+      <w:tr>
+        <w:trPr/>
+        <w:tc>
+          <w:tcPr>
+            <w:tcW w:w="1725" w:type="dxa"/>
+            <w:tcBorders/>
+            <w:vAlign w:val="center"/>
+          </w:tcPr>
+          <w:p>
+            <w:pPr>
+              <w:pStyle w:val="Contenudetableau"/>
+              <w:widowControl w:val="false"/>
+              <w:suppressLineNumbers/>
+              <w:bidi w:val="0"/>
+              <w:jc w:val="start"/>
+              <w:rPr/>
+            </w:pPr>
+            <w:r>
+              <w:rPr>
+                <w:rStyle w:val="Strong"/>
+              </w:rPr>
+              <w:t>k-NN</w:t>
+            </w:r>
+          </w:p>
+        </w:tc>
+        <w:tc>
+          <w:tcPr>
+            <w:tcW w:w="2256" w:type="dxa"/>
+            <w:tcBorders/>
+            <w:vAlign w:val="center"/>
+          </w:tcPr>
+          <w:p>
+            <w:pPr>
+              <w:pStyle w:val="Contenudetableau"/>
+              <w:widowControl w:val="false"/>
+              <w:suppressLineNumbers/>
+              <w:bidi w:val="0"/>
+              <w:jc w:val="start"/>
+              <w:rPr/>
+            </w:pPr>
+            <w:r>
+              <w:rPr/>
+              <w:t>0.8092 ± 0.0337</w:t>
+            </w:r>
+          </w:p>
+        </w:tc>
+        <w:tc>
+          <w:tcPr>
+            <w:tcW w:w="1403" w:type="dxa"/>
+            <w:tcBorders/>
+            <w:vAlign w:val="center"/>
+          </w:tcPr>
+          <w:p>
+            <w:pPr>
+              <w:pStyle w:val="Contenudetableau"/>
+              <w:widowControl w:val="false"/>
+              <w:suppressLineNumbers/>
+              <w:bidi w:val="0"/>
+              <w:jc w:val="start"/>
+              <w:rPr/>
+            </w:pPr>
+            <w:r>
+              <w:rPr/>
+              <w:t>0.8072</w:t>
+            </w:r>
+          </w:p>
+        </w:tc>
+        <w:tc>
+          <w:tcPr>
+            <w:tcW w:w="1533" w:type="dxa"/>
+            <w:tcBorders/>
+            <w:vAlign w:val="center"/>
+          </w:tcPr>
+          <w:p>
+            <w:pPr>
+              <w:pStyle w:val="Contenudetableau"/>
+              <w:widowControl w:val="false"/>
+              <w:suppressLineNumbers/>
+              <w:bidi w:val="0"/>
+              <w:jc w:val="start"/>
+              <w:rPr/>
+            </w:pPr>
+            <w:r>
+              <w:rPr/>
+              <w:t>0.83</w:t>
+            </w:r>
+          </w:p>
+        </w:tc>
+        <w:tc>
+          <w:tcPr>
+            <w:tcW w:w="1271" w:type="dxa"/>
+            <w:tcBorders/>
+            <w:vAlign w:val="center"/>
+          </w:tcPr>
+          <w:p>
+            <w:pPr>
+              <w:pStyle w:val="Contenudetableau"/>
+              <w:widowControl w:val="false"/>
+              <w:suppressLineNumbers/>
+              <w:bidi w:val="0"/>
+              <w:jc w:val="start"/>
+              <w:rPr/>
+            </w:pPr>
+            <w:r>
+              <w:rPr/>
+              <w:t>0.80</w:t>
+            </w:r>
+          </w:p>
+        </w:tc>
+        <w:tc>
+          <w:tcPr>
+            <w:tcW w:w="1450" w:type="dxa"/>
+            <w:tcBorders/>
+            <w:vAlign w:val="center"/>
+          </w:tcPr>
+          <w:p>
+            <w:pPr>
+              <w:pStyle w:val="Contenudetableau"/>
+              <w:widowControl w:val="false"/>
+              <w:suppressLineNumbers/>
+              <w:bidi w:val="0"/>
+              <w:jc w:val="start"/>
+              <w:rPr/>
+            </w:pPr>
+            <w:r>
+              <w:rPr/>
+              <w:t>0.80</w:t>
+            </w:r>
+          </w:p>
+        </w:tc>
+      </w:tr>
+      <w:tr>
+        <w:trPr/>
+        <w:tc>
+          <w:tcPr>
+            <w:tcW w:w="1725" w:type="dxa"/>
+            <w:tcBorders/>
+            <w:vAlign w:val="center"/>
+          </w:tcPr>
+          <w:p>
+            <w:pPr>
+              <w:pStyle w:val="Contenudetableau"/>
+              <w:widowControl w:val="false"/>
+              <w:suppressLineNumbers/>
+              <w:bidi w:val="0"/>
+              <w:jc w:val="start"/>
+              <w:rPr/>
+            </w:pPr>
+            <w:r>
+              <w:rPr>
+                <w:rStyle w:val="Strong"/>
+              </w:rPr>
+              <w:t>Random Forest</w:t>
+            </w:r>
+          </w:p>
+        </w:tc>
+        <w:tc>
+          <w:tcPr>
+            <w:tcW w:w="2256" w:type="dxa"/>
+            <w:tcBorders/>
+            <w:vAlign w:val="center"/>
+          </w:tcPr>
+          <w:p>
+            <w:pPr>
+              <w:pStyle w:val="Contenudetableau"/>
+              <w:widowControl w:val="false"/>
+              <w:suppressLineNumbers/>
+              <w:bidi w:val="0"/>
+              <w:jc w:val="start"/>
+              <w:rPr/>
+            </w:pPr>
+            <w:r>
+              <w:rPr/>
+              <w:t>0.8680 ± 0.0235</w:t>
+            </w:r>
+          </w:p>
+        </w:tc>
+        <w:tc>
+          <w:tcPr>
+            <w:tcW w:w="1403" w:type="dxa"/>
+            <w:tcBorders/>
+            <w:vAlign w:val="center"/>
+          </w:tcPr>
+          <w:p>
+            <w:pPr>
+              <w:pStyle w:val="Contenudetableau"/>
+              <w:widowControl w:val="false"/>
+              <w:suppressLineNumbers/>
+              <w:bidi w:val="0"/>
+              <w:jc w:val="start"/>
+              <w:rPr/>
+            </w:pPr>
+            <w:r>
+              <w:rPr/>
+              <w:t>0.8301</w:t>
+            </w:r>
+          </w:p>
+        </w:tc>
+        <w:tc>
+          <w:tcPr>
+            <w:tcW w:w="1533" w:type="dxa"/>
+            <w:tcBorders/>
+            <w:vAlign w:val="center"/>
+          </w:tcPr>
+          <w:p>
+            <w:pPr>
+              <w:pStyle w:val="Contenudetableau"/>
+              <w:widowControl w:val="false"/>
+              <w:suppressLineNumbers/>
+              <w:bidi w:val="0"/>
+              <w:jc w:val="start"/>
+              <w:rPr/>
+            </w:pPr>
+            <w:r>
+              <w:rPr/>
+              <w:t>0.86</w:t>
+            </w:r>
+          </w:p>
+        </w:tc>
+        <w:tc>
+          <w:tcPr>
+            <w:tcW w:w="1271" w:type="dxa"/>
+            <w:tcBorders/>
+            <w:vAlign w:val="center"/>
+          </w:tcPr>
+          <w:p>
+            <w:pPr>
+              <w:pStyle w:val="Contenudetableau"/>
+              <w:widowControl w:val="false"/>
+              <w:suppressLineNumbers/>
+              <w:bidi w:val="0"/>
+              <w:jc w:val="start"/>
+              <w:rPr/>
+            </w:pPr>
+            <w:r>
+              <w:rPr/>
+              <w:t>0.84</w:t>
+            </w:r>
+          </w:p>
+        </w:tc>
+        <w:tc>
+          <w:tcPr>
+            <w:tcW w:w="1450" w:type="dxa"/>
+            <w:tcBorders/>
+            <w:vAlign w:val="center"/>
+          </w:tcPr>
+          <w:p>
+            <w:pPr>
+              <w:pStyle w:val="Contenudetableau"/>
+              <w:widowControl w:val="false"/>
+              <w:suppressLineNumbers/>
+              <w:bidi w:val="0"/>
+              <w:jc w:val="start"/>
+              <w:rPr/>
+            </w:pPr>
+            <w:r>
+              <w:rPr/>
+              <w:t>0.83</w:t>
+            </w:r>
+          </w:p>
+        </w:tc>
+      </w:tr>
+      <w:tr>
+        <w:trPr/>
+        <w:tc>
+          <w:tcPr>
+            <w:tcW w:w="1725" w:type="dxa"/>
+            <w:tcBorders/>
+            <w:vAlign w:val="center"/>
+          </w:tcPr>
+          <w:p>
+            <w:pPr>
+              <w:pStyle w:val="Contenudetableau"/>
+              <w:widowControl w:val="false"/>
+              <w:suppressLineNumbers/>
+              <w:bidi w:val="0"/>
+              <w:jc w:val="start"/>
+              <w:rPr/>
+            </w:pPr>
+            <w:r>
+              <w:rPr>
+                <w:rStyle w:val="Strong"/>
+              </w:rPr>
+              <w:t>SVM</w:t>
+            </w:r>
+          </w:p>
+        </w:tc>
+        <w:tc>
+          <w:tcPr>
+            <w:tcW w:w="2256" w:type="dxa"/>
+            <w:tcBorders/>
+            <w:vAlign w:val="center"/>
+          </w:tcPr>
+          <w:p>
+            <w:pPr>
+              <w:pStyle w:val="Contenudetableau"/>
+              <w:widowControl w:val="false"/>
+              <w:suppressLineNumbers/>
+              <w:bidi w:val="0"/>
+              <w:jc w:val="start"/>
+              <w:rPr/>
+            </w:pPr>
+            <w:r>
+              <w:rPr/>
+              <w:t>0.9412 ± 0.0185</w:t>
+            </w:r>
+          </w:p>
+        </w:tc>
+        <w:tc>
+          <w:tcPr>
+            <w:tcW w:w="1403" w:type="dxa"/>
+            <w:tcBorders/>
+            <w:vAlign w:val="center"/>
+          </w:tcPr>
+          <w:p>
+            <w:pPr>
+              <w:pStyle w:val="Contenudetableau"/>
+              <w:widowControl w:val="false"/>
+              <w:suppressLineNumbers/>
+              <w:bidi w:val="0"/>
+              <w:jc w:val="start"/>
+              <w:rPr/>
+            </w:pPr>
+            <w:r>
+              <w:rPr/>
+              <w:t>0.9412</w:t>
+            </w:r>
+          </w:p>
+        </w:tc>
+        <w:tc>
+          <w:tcPr>
+            <w:tcW w:w="1533" w:type="dxa"/>
+            <w:tcBorders/>
+            <w:vAlign w:val="center"/>
+          </w:tcPr>
+          <w:p>
+            <w:pPr>
+              <w:pStyle w:val="Contenudetableau"/>
+              <w:widowControl w:val="false"/>
+              <w:suppressLineNumbers/>
+              <w:bidi w:val="0"/>
+              <w:jc w:val="start"/>
+              <w:rPr/>
+            </w:pPr>
+            <w:r>
+              <w:rPr/>
+              <w:t>0.94</w:t>
+            </w:r>
+          </w:p>
+        </w:tc>
+        <w:tc>
+          <w:tcPr>
+            <w:tcW w:w="1271" w:type="dxa"/>
+            <w:tcBorders/>
+            <w:vAlign w:val="center"/>
+          </w:tcPr>
+          <w:p>
+            <w:pPr>
+              <w:pStyle w:val="Contenudetableau"/>
+              <w:widowControl w:val="false"/>
+              <w:suppressLineNumbers/>
+              <w:bidi w:val="0"/>
+              <w:jc w:val="start"/>
+              <w:rPr/>
+            </w:pPr>
+            <w:r>
+              <w:rPr/>
+              <w:t>0.94</w:t>
+            </w:r>
+          </w:p>
+        </w:tc>
+        <w:tc>
+          <w:tcPr>
+            <w:tcW w:w="1450" w:type="dxa"/>
+            <w:tcBorders/>
+            <w:vAlign w:val="center"/>
+          </w:tcPr>
+          <w:p>
+            <w:pPr>
+              <w:pStyle w:val="Contenudetableau"/>
+              <w:widowControl w:val="false"/>
+              <w:suppressLineNumbers/>
+              <w:bidi w:val="0"/>
+              <w:jc w:val="start"/>
+              <w:rPr/>
+            </w:pPr>
+            <w:r>
+              <w:rPr/>
+              <w:t>0.94</w:t>
             </w:r>
           </w:p>
         </w:tc>
@@ -1019,166 +2882,179 @@
     </w:tbl>
     <w:p>
       <w:pPr>
-        <w:pStyle w:val="BodyText"/>
-        <w:bidi w:val="0"/>
-        <w:jc w:val="start"/>
-        <w:rPr/>
-      </w:pPr>
-      <w:r>
-        <w:rPr>
+        <w:pStyle w:val="Normal"/>
+        <w:bidi w:val="0"/>
+        <w:jc w:val="start"/>
+        <w:rPr>
+          <w:rStyle w:val="Strong"/>
+          <w:b/>
+          <w:bCs/>
+          <w:color w:val="FF0000"/>
+        </w:rPr>
+      </w:pPr>
+      <w:r>
+        <w:rPr>
+          <w:b w:val="false"/>
+          <w:bCs w:val="false"/>
+          <w:color w:val="000000"/>
+        </w:rPr>
+      </w:r>
+    </w:p>
+    <w:p>
+      <w:pPr>
+        <w:pStyle w:val="BodyText"/>
+        <w:bidi w:val="0"/>
+        <w:jc w:val="start"/>
+        <w:rPr>
+          <w:b w:val="false"/>
+          <w:bCs w:val="false"/>
+          <w:color w:val="000000"/>
+        </w:rPr>
+      </w:pPr>
+      <w:r>
+        <w:rPr>
+          <w:rStyle w:val="Strong"/>
+          <w:b w:val="false"/>
+          <w:bCs w:val="false"/>
+          <w:color w:val="000000"/>
+        </w:rPr>
+        <w:t xml:space="preserve">Le modèle SVM semble être le plus performant pour cette tâche, avec les meilleurs scores en précision, rappel et F1-score, ainsi qu'une exactitude (accuracy) accompagnée du plus faible écart-type, tant sur le jeu de test que lors de la validation croisée </w:t>
+      </w:r>
+      <w:r>
+        <w:rPr>
+          <w:rStyle w:val="Strong"/>
+          <w:b w:val="false"/>
+          <w:bCs w:val="false"/>
+          <w:color w:val="000000"/>
+        </w:rPr>
+        <w:t xml:space="preserve">comme le montre le </w:t>
+      </w:r>
+      <w:r>
+        <w:rPr>
+          <w:rStyle w:val="Strong"/>
+          <w:b w:val="false"/>
+          <w:bCs w:val="false"/>
           <w:color w:val="FFBF00"/>
         </w:rPr>
-        <w:t xml:space="preserve">Legende : </w:t>
-      </w:r>
-      <w:r>
-        <w:rPr/>
-        <w:t xml:space="preserve">Cette figure met en évidence un déséquilibre partiel dans la distribution des combinaisons de labels multi-label. La combinaison </w:t>
-      </w:r>
-      <w:r>
-        <w:rPr>
-          <w:rStyle w:val="Textesource"/>
-        </w:rPr>
-        <w:t>{</w:t>
-      </w:r>
-      <w:r>
-        <w:rPr>
-          <w:rStyle w:val="Textesource"/>
-        </w:rPr>
-        <w:t>11</w:t>
-      </w:r>
-      <w:r>
-        <w:rPr>
-          <w:rStyle w:val="Textesource"/>
-        </w:rPr>
-        <w:t>}</w:t>
-      </w:r>
-      <w:r>
-        <w:rPr/>
-        <w:t xml:space="preserve"> est majoritaire, tandis que la combinaison </w:t>
-      </w:r>
-      <w:r>
-        <w:rPr>
-          <w:rStyle w:val="Textesource"/>
-        </w:rPr>
-        <w:t>{</w:t>
-      </w:r>
-      <w:r>
-        <w:rPr>
-          <w:rStyle w:val="Textesource"/>
-        </w:rPr>
-        <w:t>01</w:t>
-      </w:r>
-      <w:r>
-        <w:rPr>
-          <w:rStyle w:val="Textesource"/>
-        </w:rPr>
-        <w:t>}</w:t>
-      </w:r>
-      <w:r>
-        <w:rPr/>
-        <w:t xml:space="preserve"> est fortement sous-représentée. Étant donné la nature multi-label du problème (un tweet pouvant appartenir à plusieurs classes), un rééquilibrage des données s’avère nécessaire pour éviter que le modèle ne soit biaisé en faveur des classes majoritaires. Pour cela, un suréchantillonnage ciblé des combinaisons rares a été mis en place.</w:t>
-      </w:r>
-    </w:p>
-    <w:p>
-      <w:pPr>
-        <w:pStyle w:val="BodyText"/>
-        <w:bidi w:val="0"/>
-        <w:jc w:val="start"/>
-        <w:rPr/>
-      </w:pPr>
-      <w:r>
-        <w:rPr/>
-        <w:t xml:space="preserve">📊 </w:t>
-      </w:r>
-      <w:r>
-        <w:rPr>
-          <w:rStyle w:val="Strong"/>
-        </w:rPr>
-        <w:t>Figures à inclure</w:t>
-      </w:r>
-      <w:r>
-        <w:rPr/>
-        <w:t xml:space="preserve"> :</w:t>
-      </w:r>
-    </w:p>
-    <w:p>
-      <w:pPr>
-        <w:pStyle w:val="BodyText"/>
-        <w:numPr>
-          <w:ilvl w:val="0"/>
-          <w:numId w:val="4"/>
-        </w:numPr>
-        <w:tabs>
-          <w:tab w:val="clear" w:pos="709"/>
-          <w:tab w:val="left" w:pos="709" w:leader="none"/>
-        </w:tabs>
-        <w:bidi w:val="0"/>
-        <w:ind w:hanging="283" w:start="709"/>
-        <w:jc w:val="start"/>
-        <w:rPr/>
-      </w:pPr>
-      <w:r>
-        <w:rPr/>
-        <w:t xml:space="preserve">nuage des points par class </w:t>
+        <w:t>boxplot de la figure (,,,)</w:t>
+      </w:r>
+      <w:r>
+        <w:rPr>
+          <w:rStyle w:val="Strong"/>
+          <w:b w:val="false"/>
+          <w:bCs w:val="false"/>
+          <w:color w:val="000000"/>
+        </w:rPr>
+        <w:t>. Cependant, la régression logistique reste un modèle très solide et constitue une alternative intéressante, surtout pour les configurations où l'on cherche un compromis entre précision et rappel.</w:t>
+      </w:r>
+    </w:p>
+    <w:p>
+      <w:pPr>
+        <w:pStyle w:val="BodyText"/>
+        <w:bidi w:val="0"/>
+        <w:jc w:val="start"/>
+        <w:rPr>
+          <w:b w:val="false"/>
+          <w:bCs w:val="false"/>
+          <w:color w:val="000000"/>
+        </w:rPr>
+      </w:pPr>
+      <w:r>
+        <w:rPr>
+          <w:rStyle w:val="Strong"/>
+          <w:b w:val="false"/>
+          <w:bCs w:val="false"/>
+          <w:color w:val="FFBF00"/>
+        </w:rPr>
+        <w:t xml:space="preserve">Afficher ici la matrci de confusion aussi et dir le nombre de tweet mal predit comme commentrair </w:t>
+      </w:r>
+    </w:p>
+    <w:p>
+      <w:pPr>
+        <w:pStyle w:val="BodyText"/>
+        <w:bidi w:val="0"/>
+        <w:jc w:val="start"/>
+        <w:rPr>
+          <w:b w:val="false"/>
+          <w:bCs w:val="false"/>
+          <w:color w:val="000000"/>
+        </w:rPr>
+      </w:pPr>
+      <w:r>
+        <w:rPr>
+          <w:rStyle w:val="Strong"/>
+          <w:b w:val="false"/>
+          <w:bCs w:val="false"/>
+          <w:color w:val="FFBF00"/>
+        </w:rPr>
+        <w:t xml:space="preserve">box plot de raphaelle </w:t>
+      </w:r>
+    </w:p>
+    <w:p>
+      <w:pPr>
+        <w:pStyle w:val="BodyText"/>
+        <w:bidi w:val="0"/>
+        <w:jc w:val="start"/>
+        <w:rPr/>
+      </w:pPr>
+      <w:r>
+        <w:rPr/>
+        <w:t xml:space="preserve">La </w:t>
+      </w:r>
+      <w:r>
+        <w:rPr>
+          <w:rStyle w:val="Strong"/>
+        </w:rPr>
+        <w:t>validation croisée avec KFold</w:t>
+      </w:r>
+      <w:r>
+        <w:rPr/>
+        <w:t xml:space="preserve"> a permis d'obtenir une estimation robuste de la performance des modèles, garantissant ainsi que les résultats observés ne sont pas biaisés par une partition particulière des données. Cela rend les résultats de cette analyse comparativement plus fiables et adaptés pour une généralisation à de nouvelles données.</w:t>
       </w:r>
     </w:p>
     <w:p>
       <w:pPr>
         <w:pStyle w:val="Normal"/>
-        <w:numPr>
-          <w:ilvl w:val="0"/>
-          <w:numId w:val="4"/>
-        </w:numPr>
-        <w:tabs>
-          <w:tab w:val="clear" w:pos="709"/>
-          <w:tab w:val="left" w:pos="709" w:leader="none"/>
-        </w:tabs>
-        <w:bidi w:val="0"/>
-        <w:ind w:hanging="283" w:start="709"/>
-        <w:jc w:val="start"/>
-        <w:rPr/>
-      </w:pPr>
-      <w:r>
-        <w:rPr/>
-        <w:t xml:space="preserve"> </w:t>
-      </w:r>
-      <w:r>
-        <w:rPr/>
-        <w:t xml:space="preserve"> </w:t>
-      </w:r>
-      <w:r>
-        <w:rPr/>
-        <w:t xml:space="preserve">barplot des mots les plus fréquents </w:t>
-      </w:r>
-      <w:r>
-        <w:rPr/>
-        <w:t>(pour les @  et cette liste : "https", "rt", "co", "amp", "via"</w:t>
-      </w:r>
-    </w:p>
-    <w:p>
-      <w:pPr>
-        <w:pStyle w:val="BodyText"/>
-        <w:numPr>
-          <w:ilvl w:val="0"/>
-          <w:numId w:val="4"/>
-        </w:numPr>
-        <w:tabs>
-          <w:tab w:val="clear" w:pos="709"/>
-          <w:tab w:val="left" w:pos="709" w:leader="none"/>
-        </w:tabs>
-        <w:bidi w:val="0"/>
-        <w:ind w:hanging="283" w:start="709"/>
-        <w:jc w:val="start"/>
-        <w:rPr/>
-      </w:pPr>
-      <w:r>
-        <w:rPr/>
-        <w:t>Distribution des classes (SCI vs NON-SCI)</w:t>
-      </w:r>
-    </w:p>
-    <w:p>
-      <w:pPr>
-        <w:pStyle w:val="BodyText"/>
+        <w:bidi w:val="0"/>
+        <w:jc w:val="start"/>
+        <w:rPr>
+          <w:rStyle w:val="Strong"/>
+          <w:b/>
+          <w:bCs/>
+          <w:color w:val="FF0000"/>
+        </w:rPr>
+      </w:pPr>
+      <w:r>
+        <w:rPr>
+          <w:b w:val="false"/>
+          <w:bCs w:val="false"/>
+          <w:color w:val="000000"/>
+        </w:rPr>
+      </w:r>
+    </w:p>
+    <w:p>
+      <w:pPr>
+        <w:pStyle w:val="Normal"/>
+        <w:bidi w:val="0"/>
+        <w:jc w:val="start"/>
+        <w:rPr>
+          <w:rStyle w:val="Strong"/>
+          <w:b/>
+          <w:bCs/>
+          <w:color w:val="FF0000"/>
+        </w:rPr>
+      </w:pPr>
+      <w:r>
+        <w:rPr>
+          <w:b w:val="false"/>
+          <w:bCs w:val="false"/>
+          <w:color w:val="000000"/>
+        </w:rPr>
+      </w:r>
+    </w:p>
+    <w:p>
+      <w:pPr>
+        <w:pStyle w:val="Normal"/>
         <w:bidi w:val="0"/>
         <w:jc w:val="start"/>
         <w:rPr>
@@ -1189,321 +3065,6 @@
         <w:rPr>
           <w:color w:val="FFBF00"/>
         </w:rPr>
-        <w:t>qlq phrase de l’analyse des figures ou legends ,</w:t>
-      </w:r>
-    </w:p>
-    <w:p>
-      <w:pPr>
-        <w:pStyle w:val="Lignehorizontale"/>
-        <w:bidi w:val="0"/>
-        <w:jc w:val="start"/>
-        <w:rPr/>
-      </w:pPr>
-      <w:r>
-        <w:rPr/>
-      </w:r>
-    </w:p>
-    <w:p>
-      <w:pPr>
-        <w:pStyle w:val="Heading3"/>
-        <w:bidi w:val="0"/>
-        <w:jc w:val="start"/>
-        <w:rPr/>
-      </w:pPr>
-      <w:r>
-        <w:rPr/>
-        <w:t xml:space="preserve">🔹 </w:t>
-      </w:r>
-      <w:r>
-        <w:rPr/>
-        <w:t>Partie 3 — Classification CLAIM vs REF vs CONTEXT (multi-classes, SCI uniquement)</w:t>
-      </w:r>
-    </w:p>
-    <w:p>
-      <w:pPr>
-        <w:pStyle w:val="BodyText"/>
-        <w:bidi w:val="0"/>
-        <w:jc w:val="start"/>
-        <w:rPr/>
-      </w:pPr>
-      <w:r>
-        <w:rPr/>
-        <w:t>Cette tâche est la plus fine : chaque tweet scientifique est classé comme revendication (CLAIM), référence (REF) ou contexte (CONTEXT). C’est une classification à 3 classes, mais les tweets peuvent avoir plusieurs labels (multi-label).</w:t>
-      </w:r>
-    </w:p>
-    <w:p>
-      <w:pPr>
-        <w:pStyle w:val="BodyText"/>
-        <w:numPr>
-          <w:ilvl w:val="0"/>
-          <w:numId w:val="5"/>
-        </w:numPr>
-        <w:tabs>
-          <w:tab w:val="clear" w:pos="709"/>
-          <w:tab w:val="left" w:pos="709" w:leader="none"/>
-        </w:tabs>
-        <w:bidi w:val="0"/>
-        <w:ind w:hanging="283" w:start="709"/>
-        <w:jc w:val="start"/>
-        <w:rPr/>
-      </w:pPr>
-      <w:r>
-        <w:rPr/>
-        <w:t>S</w:t>
-      </w:r>
-      <w:r>
-        <w:rPr/>
-        <w:t>euls les tweets marqués comme scientifiques (</w:t>
-      </w:r>
-      <w:r>
-        <w:rPr>
-          <w:rStyle w:val="Textesource"/>
-        </w:rPr>
-        <w:t>science_related = 1</w:t>
-      </w:r>
-      <w:r>
-        <w:rPr/>
-        <w:t>) ont été conservés.</w:t>
-      </w:r>
-    </w:p>
-    <w:p>
-      <w:pPr>
-        <w:pStyle w:val="BodyText"/>
-        <w:numPr>
-          <w:ilvl w:val="0"/>
-          <w:numId w:val="5"/>
-        </w:numPr>
-        <w:tabs>
-          <w:tab w:val="clear" w:pos="709"/>
-          <w:tab w:val="left" w:pos="709" w:leader="none"/>
-        </w:tabs>
-        <w:bidi w:val="0"/>
-        <w:ind w:hanging="283" w:start="709"/>
-        <w:jc w:val="start"/>
-        <w:rPr/>
-      </w:pPr>
-      <w:r>
-        <w:rPr/>
-        <w:t>N</w:t>
-      </w:r>
-      <w:r>
-        <w:rPr/>
-        <w:t xml:space="preserve">ettoyage classique, mais </w:t>
-      </w:r>
-      <w:r>
-        <w:rPr>
-          <w:rStyle w:val="Strong"/>
-        </w:rPr>
-        <w:t>avec une étape supplémentaire</w:t>
-      </w:r>
-      <w:r>
-        <w:rPr/>
-        <w:t xml:space="preserve"> : remplacement des URLs par le token </w:t>
-      </w:r>
-      <w:r>
-        <w:rPr>
-          <w:rStyle w:val="Textesource"/>
-        </w:rPr>
-        <w:t>"URL"</w:t>
-      </w:r>
-      <w:r>
-        <w:rPr/>
-        <w:t xml:space="preserve">, afin de conserver leur présence (utile pour REF) sans garder l’URL brute </w:t>
-      </w:r>
-      <w:r>
-        <w:rPr/>
-        <w:t xml:space="preserve">car la classe REF étais la moinne bonne predite </w:t>
-      </w:r>
-    </w:p>
-    <w:p>
-      <w:pPr>
-        <w:pStyle w:val="BodyText"/>
-        <w:numPr>
-          <w:ilvl w:val="0"/>
-          <w:numId w:val="5"/>
-        </w:numPr>
-        <w:tabs>
-          <w:tab w:val="clear" w:pos="709"/>
-          <w:tab w:val="left" w:pos="709" w:leader="none"/>
-        </w:tabs>
-        <w:bidi w:val="0"/>
-        <w:ind w:hanging="283" w:start="709"/>
-        <w:jc w:val="start"/>
-        <w:rPr/>
-      </w:pPr>
-      <w:r>
-        <w:rPr>
-          <w:rStyle w:val="Strong"/>
-        </w:rPr>
-        <w:t>Stop words</w:t>
-      </w:r>
-      <w:r>
-        <w:rPr/>
-        <w:t xml:space="preserve"> : liste standard + mots Twitter </w:t>
-      </w:r>
-      <w:r>
-        <w:rPr/>
-        <w:t>("rt", "co", "amp", "via")</w:t>
-      </w:r>
-      <w:r>
-        <w:rPr/>
-        <w:t>; pas de suppression de négation ici, car certaines peuvent indiquer une nuance importante.</w:t>
-      </w:r>
-    </w:p>
-    <w:p>
-      <w:pPr>
-        <w:pStyle w:val="BodyText"/>
-        <w:numPr>
-          <w:ilvl w:val="0"/>
-          <w:numId w:val="5"/>
-        </w:numPr>
-        <w:tabs>
-          <w:tab w:val="clear" w:pos="709"/>
-          <w:tab w:val="left" w:pos="709" w:leader="none"/>
-        </w:tabs>
-        <w:bidi w:val="0"/>
-        <w:ind w:hanging="283" w:start="709"/>
-        <w:jc w:val="start"/>
-        <w:rPr/>
-      </w:pPr>
-      <w:r>
-        <w:rPr>
-          <w:rStyle w:val="Strong"/>
-        </w:rPr>
-        <w:t>Vectorisation TF-IDF (1-3-grammes)</w:t>
-      </w:r>
-      <w:r>
-        <w:rPr/>
-        <w:t xml:space="preserve"> : les trigrammes sont particulièrement utiles pour différencier entre REF (souvent formalisé), CLAIM (langage assertif) et CONTEXT (vocabulaire plus descriptif).</w:t>
-      </w:r>
-    </w:p>
-    <w:p>
-      <w:pPr>
-        <w:pStyle w:val="BodyText"/>
-        <w:numPr>
-          <w:ilvl w:val="0"/>
-          <w:numId w:val="5"/>
-        </w:numPr>
-        <w:tabs>
-          <w:tab w:val="clear" w:pos="709"/>
-          <w:tab w:val="left" w:pos="709" w:leader="none"/>
-        </w:tabs>
-        <w:bidi w:val="0"/>
-        <w:ind w:hanging="283" w:start="709"/>
-        <w:jc w:val="start"/>
-        <w:rPr/>
-      </w:pPr>
-      <w:r>
-        <w:rPr>
-          <w:rStyle w:val="Strong"/>
-        </w:rPr>
-        <w:t>Suréchantillonnage manuel multi-label</w:t>
-      </w:r>
-      <w:r>
-        <w:rPr/>
-        <w:t xml:space="preserve"> : comme les classes sont très déséquilibrées (par exemple, très peu de REF), on a implémenté un suréchantillonnage par combinaison de labels, sans détruire la nature multi-étiquette.</w:t>
-      </w:r>
-    </w:p>
-    <w:p>
-      <w:pPr>
-        <w:pStyle w:val="BodyText"/>
-        <w:bidi w:val="0"/>
-        <w:spacing w:lineRule="auto" w:line="276" w:before="0" w:after="140"/>
-        <w:jc w:val="start"/>
-        <w:rPr/>
-      </w:pPr>
-      <w:r>
-        <w:rPr>
-          <w:rStyle w:val="Strong"/>
-        </w:rPr>
-        <w:t>Figures à inclure</w:t>
-      </w:r>
-      <w:r>
-        <w:rPr/>
-        <w:t xml:space="preserve"> :</w:t>
-      </w:r>
-    </w:p>
-    <w:p>
-      <w:pPr>
-        <w:pStyle w:val="BodyText"/>
-        <w:numPr>
-          <w:ilvl w:val="0"/>
-          <w:numId w:val="6"/>
-        </w:numPr>
-        <w:tabs>
-          <w:tab w:val="clear" w:pos="709"/>
-          <w:tab w:val="left" w:pos="709" w:leader="none"/>
-        </w:tabs>
-        <w:bidi w:val="0"/>
-        <w:ind w:hanging="283" w:start="709"/>
-        <w:jc w:val="start"/>
-        <w:rPr/>
-      </w:pPr>
-      <w:r>
-        <w:rPr/>
-        <w:t xml:space="preserve">nuage des points </w:t>
-      </w:r>
-      <w:r>
-        <w:rPr/>
-        <w:t xml:space="preserve"> [CLAIM, REF, CONTEXT]</w:t>
-      </w:r>
-    </w:p>
-    <w:p>
-      <w:pPr>
-        <w:pStyle w:val="BodyText"/>
-        <w:numPr>
-          <w:ilvl w:val="0"/>
-          <w:numId w:val="6"/>
-        </w:numPr>
-        <w:tabs>
-          <w:tab w:val="clear" w:pos="709"/>
-          <w:tab w:val="left" w:pos="709" w:leader="none"/>
-        </w:tabs>
-        <w:bidi w:val="0"/>
-        <w:ind w:hanging="283" w:start="709"/>
-        <w:jc w:val="start"/>
-        <w:rPr/>
-      </w:pPr>
-      <w:r>
-        <w:rPr/>
-        <w:t xml:space="preserve">Histogramme de fréquence des classes </w:t>
-      </w:r>
-    </w:p>
-    <w:p>
-      <w:pPr>
-        <w:pStyle w:val="BodyText"/>
-        <w:numPr>
-          <w:ilvl w:val="0"/>
-          <w:numId w:val="6"/>
-        </w:numPr>
-        <w:tabs>
-          <w:tab w:val="clear" w:pos="709"/>
-          <w:tab w:val="left" w:pos="709" w:leader="none"/>
-        </w:tabs>
-        <w:bidi w:val="0"/>
-        <w:ind w:hanging="283" w:start="709"/>
-        <w:jc w:val="start"/>
-        <w:rPr/>
-      </w:pPr>
-      <w:r>
-        <w:rPr/>
-        <w:t>barplot frequnec des url + "rt", "co", "amp", "via"</w:t>
-      </w:r>
-    </w:p>
-    <w:p>
-      <w:pPr>
-        <w:pStyle w:val="Normal"/>
-        <w:bidi w:val="0"/>
-        <w:jc w:val="start"/>
-        <w:rPr>
-          <w:color w:val="FFBF00"/>
-        </w:rPr>
-      </w:pPr>
-      <w:r>
-        <w:rPr>
-          <w:color w:val="FFBF00"/>
-        </w:rPr>
-        <w:t>soit legend de chque figure ou une anlyde generale des figure ca depond.</w:t>
       </w:r>
     </w:p>
     <w:sectPr>
@@ -2343,6 +3904,369 @@
     </w:lvl>
   </w:abstractNum>
   <w:abstractNum w:abstractNumId="7">
+    <w:lvl w:ilvl="0">
+      <w:start w:val="1"/>
+      <w:numFmt w:val="bullet"/>
+      <w:lvlText w:val=""/>
+      <w:lvlJc w:val="start"/>
+      <w:pPr>
+        <w:tabs>
+          <w:tab w:val="num" w:pos="720"/>
+        </w:tabs>
+        <w:ind w:start="720" w:hanging="283"/>
+      </w:pPr>
+      <w:rPr>
+        <w:rFonts w:ascii="Symbol" w:hAnsi="Symbol" w:cs="Symbol" w:hint="default"/>
+      </w:rPr>
+    </w:lvl>
+    <w:lvl w:ilvl="1">
+      <w:start w:val="1"/>
+      <w:numFmt w:val="decimal"/>
+      <w:lvlText w:val="%2."/>
+      <w:lvlJc w:val="start"/>
+      <w:pPr>
+        <w:tabs>
+          <w:tab w:val="num" w:pos="1080"/>
+        </w:tabs>
+        <w:ind w:start="1080" w:hanging="360"/>
+      </w:pPr>
+    </w:lvl>
+    <w:lvl w:ilvl="2">
+      <w:start w:val="1"/>
+      <w:numFmt w:val="decimal"/>
+      <w:lvlText w:val="%3."/>
+      <w:lvlJc w:val="start"/>
+      <w:pPr>
+        <w:tabs>
+          <w:tab w:val="num" w:pos="1440"/>
+        </w:tabs>
+        <w:ind w:start="1440" w:hanging="360"/>
+      </w:pPr>
+    </w:lvl>
+    <w:lvl w:ilvl="3">
+      <w:start w:val="1"/>
+      <w:numFmt w:val="decimal"/>
+      <w:lvlText w:val="%4."/>
+      <w:lvlJc w:val="start"/>
+      <w:pPr>
+        <w:tabs>
+          <w:tab w:val="num" w:pos="1800"/>
+        </w:tabs>
+        <w:ind w:start="1800" w:hanging="360"/>
+      </w:pPr>
+    </w:lvl>
+    <w:lvl w:ilvl="4">
+      <w:start w:val="1"/>
+      <w:numFmt w:val="decimal"/>
+      <w:lvlText w:val="%5."/>
+      <w:lvlJc w:val="start"/>
+      <w:pPr>
+        <w:tabs>
+          <w:tab w:val="num" w:pos="2160"/>
+        </w:tabs>
+        <w:ind w:start="2160" w:hanging="360"/>
+      </w:pPr>
+    </w:lvl>
+    <w:lvl w:ilvl="5">
+      <w:start w:val="1"/>
+      <w:numFmt w:val="decimal"/>
+      <w:lvlText w:val="%6."/>
+      <w:lvlJc w:val="start"/>
+      <w:pPr>
+        <w:tabs>
+          <w:tab w:val="num" w:pos="2520"/>
+        </w:tabs>
+        <w:ind w:start="2520" w:hanging="360"/>
+      </w:pPr>
+    </w:lvl>
+    <w:lvl w:ilvl="6">
+      <w:start w:val="1"/>
+      <w:numFmt w:val="decimal"/>
+      <w:lvlText w:val="%7."/>
+      <w:lvlJc w:val="start"/>
+      <w:pPr>
+        <w:tabs>
+          <w:tab w:val="num" w:pos="2880"/>
+        </w:tabs>
+        <w:ind w:start="2880" w:hanging="360"/>
+      </w:pPr>
+    </w:lvl>
+    <w:lvl w:ilvl="7">
+      <w:start w:val="1"/>
+      <w:numFmt w:val="decimal"/>
+      <w:lvlText w:val="%8."/>
+      <w:lvlJc w:val="start"/>
+      <w:pPr>
+        <w:tabs>
+          <w:tab w:val="num" w:pos="3240"/>
+        </w:tabs>
+        <w:ind w:start="3240" w:hanging="360"/>
+      </w:pPr>
+    </w:lvl>
+    <w:lvl w:ilvl="8">
+      <w:start w:val="1"/>
+      <w:numFmt w:val="decimal"/>
+      <w:lvlText w:val="%9."/>
+      <w:lvlJc w:val="start"/>
+      <w:pPr>
+        <w:tabs>
+          <w:tab w:val="num" w:pos="3600"/>
+        </w:tabs>
+        <w:ind w:start="3600" w:hanging="360"/>
+      </w:pPr>
+    </w:lvl>
+  </w:abstractNum>
+  <w:abstractNum w:abstractNumId="8">
+    <w:lvl w:ilvl="0">
+      <w:start w:val="1"/>
+      <w:numFmt w:val="bullet"/>
+      <w:lvlText w:val=""/>
+      <w:lvlJc w:val="start"/>
+      <w:pPr>
+        <w:tabs>
+          <w:tab w:val="num" w:pos="720"/>
+        </w:tabs>
+        <w:ind w:start="720" w:hanging="283"/>
+      </w:pPr>
+      <w:rPr>
+        <w:rFonts w:ascii="Symbol" w:hAnsi="Symbol" w:cs="Symbol" w:hint="default"/>
+      </w:rPr>
+    </w:lvl>
+    <w:lvl w:ilvl="1">
+      <w:start w:val="1"/>
+      <w:numFmt w:val="decimal"/>
+      <w:lvlText w:val="%2."/>
+      <w:lvlJc w:val="start"/>
+      <w:pPr>
+        <w:tabs>
+          <w:tab w:val="num" w:pos="1080"/>
+        </w:tabs>
+        <w:ind w:start="1080" w:hanging="360"/>
+      </w:pPr>
+    </w:lvl>
+    <w:lvl w:ilvl="2">
+      <w:start w:val="1"/>
+      <w:numFmt w:val="decimal"/>
+      <w:lvlText w:val="%3."/>
+      <w:lvlJc w:val="start"/>
+      <w:pPr>
+        <w:tabs>
+          <w:tab w:val="num" w:pos="1440"/>
+        </w:tabs>
+        <w:ind w:start="1440" w:hanging="360"/>
+      </w:pPr>
+    </w:lvl>
+    <w:lvl w:ilvl="3">
+      <w:start w:val="1"/>
+      <w:numFmt w:val="decimal"/>
+      <w:lvlText w:val="%4."/>
+      <w:lvlJc w:val="start"/>
+      <w:pPr>
+        <w:tabs>
+          <w:tab w:val="num" w:pos="1800"/>
+        </w:tabs>
+        <w:ind w:start="1800" w:hanging="360"/>
+      </w:pPr>
+    </w:lvl>
+    <w:lvl w:ilvl="4">
+      <w:start w:val="1"/>
+      <w:numFmt w:val="decimal"/>
+      <w:lvlText w:val="%5."/>
+      <w:lvlJc w:val="start"/>
+      <w:pPr>
+        <w:tabs>
+          <w:tab w:val="num" w:pos="2160"/>
+        </w:tabs>
+        <w:ind w:start="2160" w:hanging="360"/>
+      </w:pPr>
+    </w:lvl>
+    <w:lvl w:ilvl="5">
+      <w:start w:val="1"/>
+      <w:numFmt w:val="decimal"/>
+      <w:lvlText w:val="%6."/>
+      <w:lvlJc w:val="start"/>
+      <w:pPr>
+        <w:tabs>
+          <w:tab w:val="num" w:pos="2520"/>
+        </w:tabs>
+        <w:ind w:start="2520" w:hanging="360"/>
+      </w:pPr>
+    </w:lvl>
+    <w:lvl w:ilvl="6">
+      <w:start w:val="1"/>
+      <w:numFmt w:val="decimal"/>
+      <w:lvlText w:val="%7."/>
+      <w:lvlJc w:val="start"/>
+      <w:pPr>
+        <w:tabs>
+          <w:tab w:val="num" w:pos="2880"/>
+        </w:tabs>
+        <w:ind w:start="2880" w:hanging="360"/>
+      </w:pPr>
+    </w:lvl>
+    <w:lvl w:ilvl="7">
+      <w:start w:val="1"/>
+      <w:numFmt w:val="decimal"/>
+      <w:lvlText w:val="%8."/>
+      <w:lvlJc w:val="start"/>
+      <w:pPr>
+        <w:tabs>
+          <w:tab w:val="num" w:pos="3240"/>
+        </w:tabs>
+        <w:ind w:start="3240" w:hanging="360"/>
+      </w:pPr>
+    </w:lvl>
+    <w:lvl w:ilvl="8">
+      <w:start w:val="1"/>
+      <w:numFmt w:val="decimal"/>
+      <w:lvlText w:val="%9."/>
+      <w:lvlJc w:val="start"/>
+      <w:pPr>
+        <w:tabs>
+          <w:tab w:val="num" w:pos="3600"/>
+        </w:tabs>
+        <w:ind w:start="3600" w:hanging="360"/>
+      </w:pPr>
+    </w:lvl>
+  </w:abstractNum>
+  <w:abstractNum w:abstractNumId="9">
+    <w:lvl w:ilvl="0">
+      <w:start w:val="1"/>
+      <w:numFmt w:val="bullet"/>
+      <w:lvlText w:val=""/>
+      <w:lvlJc w:val="start"/>
+      <w:pPr>
+        <w:tabs>
+          <w:tab w:val="num" w:pos="709"/>
+        </w:tabs>
+        <w:ind w:start="709" w:hanging="283"/>
+      </w:pPr>
+      <w:rPr>
+        <w:rFonts w:ascii="Symbol" w:hAnsi="Symbol" w:cs="Symbol" w:hint="default"/>
+      </w:rPr>
+    </w:lvl>
+    <w:lvl w:ilvl="1">
+      <w:start w:val="1"/>
+      <w:numFmt w:val="bullet"/>
+      <w:lvlText w:val=""/>
+      <w:lvlJc w:val="start"/>
+      <w:pPr>
+        <w:tabs>
+          <w:tab w:val="num" w:pos="1418"/>
+        </w:tabs>
+        <w:ind w:start="1418" w:hanging="283"/>
+      </w:pPr>
+      <w:rPr>
+        <w:rFonts w:ascii="Symbol" w:hAnsi="Symbol" w:cs="Symbol" w:hint="default"/>
+      </w:rPr>
+    </w:lvl>
+    <w:lvl w:ilvl="2">
+      <w:start w:val="1"/>
+      <w:numFmt w:val="bullet"/>
+      <w:lvlText w:val=""/>
+      <w:lvlJc w:val="start"/>
+      <w:pPr>
+        <w:tabs>
+          <w:tab w:val="num" w:pos="2127"/>
+        </w:tabs>
+        <w:ind w:start="2127" w:hanging="283"/>
+      </w:pPr>
+      <w:rPr>
+        <w:rFonts w:ascii="Symbol" w:hAnsi="Symbol" w:cs="Symbol" w:hint="default"/>
+      </w:rPr>
+    </w:lvl>
+    <w:lvl w:ilvl="3">
+      <w:start w:val="1"/>
+      <w:numFmt w:val="bullet"/>
+      <w:lvlText w:val=""/>
+      <w:lvlJc w:val="start"/>
+      <w:pPr>
+        <w:tabs>
+          <w:tab w:val="num" w:pos="2836"/>
+        </w:tabs>
+        <w:ind w:start="2836" w:hanging="283"/>
+      </w:pPr>
+      <w:rPr>
+        <w:rFonts w:ascii="Symbol" w:hAnsi="Symbol" w:cs="Symbol" w:hint="default"/>
+      </w:rPr>
+    </w:lvl>
+    <w:lvl w:ilvl="4">
+      <w:start w:val="1"/>
+      <w:numFmt w:val="bullet"/>
+      <w:lvlText w:val=""/>
+      <w:lvlJc w:val="start"/>
+      <w:pPr>
+        <w:tabs>
+          <w:tab w:val="num" w:pos="3545"/>
+        </w:tabs>
+        <w:ind w:start="3545" w:hanging="283"/>
+      </w:pPr>
+      <w:rPr>
+        <w:rFonts w:ascii="Symbol" w:hAnsi="Symbol" w:cs="Symbol" w:hint="default"/>
+      </w:rPr>
+    </w:lvl>
+    <w:lvl w:ilvl="5">
+      <w:start w:val="1"/>
+      <w:numFmt w:val="bullet"/>
+      <w:lvlText w:val=""/>
+      <w:lvlJc w:val="start"/>
+      <w:pPr>
+        <w:tabs>
+          <w:tab w:val="num" w:pos="4254"/>
+        </w:tabs>
+        <w:ind w:start="4254" w:hanging="283"/>
+      </w:pPr>
+      <w:rPr>
+        <w:rFonts w:ascii="Symbol" w:hAnsi="Symbol" w:cs="Symbol" w:hint="default"/>
+      </w:rPr>
+    </w:lvl>
+    <w:lvl w:ilvl="6">
+      <w:start w:val="1"/>
+      <w:numFmt w:val="bullet"/>
+      <w:lvlText w:val=""/>
+      <w:lvlJc w:val="start"/>
+      <w:pPr>
+        <w:tabs>
+          <w:tab w:val="num" w:pos="4963"/>
+        </w:tabs>
+        <w:ind w:start="4963" w:hanging="283"/>
+      </w:pPr>
+      <w:rPr>
+        <w:rFonts w:ascii="Symbol" w:hAnsi="Symbol" w:cs="Symbol" w:hint="default"/>
+      </w:rPr>
+    </w:lvl>
+    <w:lvl w:ilvl="7">
+      <w:start w:val="1"/>
+      <w:numFmt w:val="bullet"/>
+      <w:lvlText w:val=""/>
+      <w:lvlJc w:val="start"/>
+      <w:pPr>
+        <w:tabs>
+          <w:tab w:val="num" w:pos="5672"/>
+        </w:tabs>
+        <w:ind w:start="5672" w:hanging="283"/>
+      </w:pPr>
+      <w:rPr>
+        <w:rFonts w:ascii="Symbol" w:hAnsi="Symbol" w:cs="Symbol" w:hint="default"/>
+      </w:rPr>
+    </w:lvl>
+    <w:lvl w:ilvl="8">
+      <w:start w:val="1"/>
+      <w:numFmt w:val="bullet"/>
+      <w:lvlText w:val=""/>
+      <w:lvlJc w:val="start"/>
+      <w:pPr>
+        <w:tabs>
+          <w:tab w:val="num" w:pos="6381"/>
+        </w:tabs>
+        <w:ind w:start="6381" w:hanging="283"/>
+      </w:pPr>
+      <w:rPr>
+        <w:rFonts w:ascii="Symbol" w:hAnsi="Symbol" w:cs="Symbol" w:hint="default"/>
+      </w:rPr>
+    </w:lvl>
+  </w:abstractNum>
+  <w:abstractNum w:abstractNumId="10">
     <w:lvl w:ilvl="0">
       <w:start w:val="1"/>
       <w:numFmt w:val="none"/>
@@ -2482,6 +4406,15 @@
   </w:num>
   <w:num w:numId="7">
     <w:abstractNumId w:val="7"/>
+  </w:num>
+  <w:num w:numId="8">
+    <w:abstractNumId w:val="8"/>
+  </w:num>
+  <w:num w:numId="9">
+    <w:abstractNumId w:val="9"/>
+  </w:num>
+  <w:num w:numId="10">
+    <w:abstractNumId w:val="10"/>
   </w:num>
 </w:numbering>
 </file>

</xml_diff>